<commit_message>
notes2.docx needs a push
</commit_message>
<xml_diff>
--- a/Notes2.docx
+++ b/Notes2.docx
@@ -174,6 +174,220 @@
         <w:t>Regression works by predicting value of one variable Y based on another variable X , where X is called Independent variable and Y is called dependent variable.</w:t>
       </w:r>
     </w:p>
+    <w:p/>
+    <w:p>
+      <w:r>
+        <w:rPr>
+          <w:noProof/>
+        </w:rPr>
+        <w:pict w14:anchorId="785DFAC4">
+          <v:shape id="_x0000_s1030" type="#_x0000_t32" style="position:absolute;margin-left:209.5pt;margin-top:35.9pt;width:1.5pt;height:83pt;flip:y;z-index:251663360" o:connectortype="straight">
+            <v:stroke endarrow="block"/>
+          </v:shape>
+        </w:pict>
+      </w:r>
+      <w:r>
+        <w:t>Graph 1 when value of x increases the value of y is increases and graph 2 when y decreases if the value of x increases</w:t>
+      </w:r>
+    </w:p>
+    <w:p>
+      <w:pPr>
+        <w:tabs>
+          <w:tab w:val="left" w:pos="3970"/>
+        </w:tabs>
+      </w:pPr>
+      <w:r>
+        <w:rPr>
+          <w:noProof/>
+        </w:rPr>
+        <w:pict w14:anchorId="0C735A5C">
+          <v:shape id="_x0000_s1032" type="#_x0000_t32" style="position:absolute;margin-left:211pt;margin-top:17.4pt;width:98.5pt;height:55.5pt;z-index:251665408" o:connectortype="straight"/>
+        </w:pict>
+      </w:r>
+      <w:r>
+        <w:rPr>
+          <w:noProof/>
+        </w:rPr>
+        <w:pict w14:anchorId="2B57125A">
+          <v:shape id="_x0000_s1031" type="#_x0000_t32" style="position:absolute;margin-left:210.5pt;margin-top:83.4pt;width:123.5pt;height:.5pt;flip:y;z-index:251664384" o:connectortype="straight">
+            <v:stroke endarrow="block"/>
+          </v:shape>
+        </w:pict>
+      </w:r>
+      <w:r>
+        <w:rPr>
+          <w:noProof/>
+        </w:rPr>
+        <w:pict w14:anchorId="767C3A33">
+          <v:shape id="_x0000_s1029" type="#_x0000_t32" style="position:absolute;margin-left:.5pt;margin-top:27.9pt;width:82.5pt;height:69.5pt;flip:y;z-index:251662336" o:connectortype="straight"/>
+        </w:pict>
+      </w:r>
+      <w:r>
+        <w:rPr>
+          <w:noProof/>
+        </w:rPr>
+        <w:pict w14:anchorId="082D064A">
+          <v:shape id="_x0000_s1028" type="#_x0000_t32" style="position:absolute;margin-left:0;margin-top:98.4pt;width:99pt;height:0;z-index:251661312" o:connectortype="straight"/>
+        </w:pict>
+      </w:r>
+      <w:r>
+        <w:rPr>
+          <w:noProof/>
+        </w:rPr>
+        <w:pict w14:anchorId="56E761A9">
+          <v:shape id="_x0000_s1027" type="#_x0000_t32" style="position:absolute;margin-left:1pt;margin-top:5.9pt;width:0;height:92pt;z-index:251660288" o:connectortype="straight"/>
+        </w:pict>
+      </w:r>
+      <w:r>
+        <w:t>graph 1</w:t>
+      </w:r>
+      <w:r>
+        <w:tab/>
+        <w:t>Y</w:t>
+      </w:r>
+    </w:p>
+    <w:p/>
+    <w:p>
+      <w:r>
+        <w:t>Y</w:t>
+      </w:r>
+    </w:p>
+    <w:p/>
+    <w:p>
+      <w:pPr>
+        <w:tabs>
+          <w:tab w:val="left" w:pos="1290"/>
+          <w:tab w:val="left" w:pos="4360"/>
+          <w:tab w:val="left" w:pos="5280"/>
+        </w:tabs>
+      </w:pPr>
+      <w:r>
+        <w:tab/>
+        <w:t>X</w:t>
+      </w:r>
+      <w:r>
+        <w:tab/>
+        <w:t>X</w:t>
+      </w:r>
+      <w:r>
+        <w:tab/>
+        <w:t>Graph 2</w:t>
+      </w:r>
+    </w:p>
+    <w:p/>
+    <w:p/>
+    <w:p>
+      <w:r>
+        <w:t>Activation function</w:t>
+      </w:r>
+    </w:p>
+    <w:p>
+      <w:r>
+        <w:t xml:space="preserve">Activation function takes in inputs * weigths + bias and makes a decision </w:t>
+      </w:r>
+    </w:p>
+    <w:p>
+      <w:r>
+        <w:t>For ex : the activation function when finds a positive value it sets the output as 1 and if it is a negative number it sets the value as 0 . this way the model is capable of taking decisions , like the object is a cat or not .</w:t>
+      </w:r>
+      <w:r>
+        <w:t xml:space="preserve"> i.e if we have range of values and when we want to to default them to some values we need activation function and this will help system to come to a decision</w:t>
+      </w:r>
+    </w:p>
+    <w:p/>
+    <w:p>
+      <w:r>
+        <w:drawing>
+          <wp:inline distT="0" distB="0" distL="0" distR="0" wp14:anchorId="06166795" wp14:editId="609F438D">
+            <wp:extent cx="5731510" cy="3272790"/>
+            <wp:effectExtent l="0" t="0" r="0" b="0"/>
+            <wp:docPr id="284728308" name="Picture 1"/>
+            <wp:cNvGraphicFramePr>
+              <a:graphicFrameLocks xmlns:a="http://schemas.openxmlformats.org/drawingml/2006/main" noChangeAspect="1"/>
+            </wp:cNvGraphicFramePr>
+            <a:graphic xmlns:a="http://schemas.openxmlformats.org/drawingml/2006/main">
+              <a:graphicData uri="http://schemas.openxmlformats.org/drawingml/2006/picture">
+                <pic:pic xmlns:pic="http://schemas.openxmlformats.org/drawingml/2006/picture">
+                  <pic:nvPicPr>
+                    <pic:cNvPr id="284728308" name=""/>
+                    <pic:cNvPicPr/>
+                  </pic:nvPicPr>
+                  <pic:blipFill>
+                    <a:blip r:embed="rId6"/>
+                    <a:stretch>
+                      <a:fillRect/>
+                    </a:stretch>
+                  </pic:blipFill>
+                  <pic:spPr>
+                    <a:xfrm>
+                      <a:off x="0" y="0"/>
+                      <a:ext cx="5731510" cy="3272790"/>
+                    </a:xfrm>
+                    <a:prstGeom prst="rect">
+                      <a:avLst/>
+                    </a:prstGeom>
+                  </pic:spPr>
+                </pic:pic>
+              </a:graphicData>
+            </a:graphic>
+          </wp:inline>
+        </w:drawing>
+      </w:r>
+    </w:p>
+    <w:p/>
+    <w:p>
+      <w:r>
+        <w:t>Activation function screen shot above.</w:t>
+      </w:r>
+    </w:p>
+    <w:p/>
+    <w:p>
+      <w:r>
+        <w:t>Activation function overview</w:t>
+      </w:r>
+    </w:p>
+    <w:p>
+      <w:r>
+        <w:t xml:space="preserve">1.Sigmoid,  0,1 </w:t>
+      </w:r>
+      <w:r>
+        <w:t>–</w:t>
+      </w:r>
+      <w:r>
+        <w:t xml:space="preserve"> </w:t>
+      </w:r>
+      <w:r>
+        <w:t>output layer</w:t>
+      </w:r>
+    </w:p>
+    <w:p>
+      <w:r>
+        <w:t>2.Relu – rectified linear units – in hidden layers.</w:t>
+      </w:r>
+    </w:p>
+    <w:p>
+      <w:r>
+        <w:t>3. Hyperbolic Tangent Activation - -1 to 1  - in out put layers</w:t>
+      </w:r>
+    </w:p>
+    <w:p/>
+    <w:p/>
+    <w:p>
+      <w:r>
+        <w:t>Multilayer perceptron network</w:t>
+      </w:r>
+    </w:p>
+    <w:p>
+      <w:r>
+        <w:t>Network which has hidden layers which connect input to output.</w:t>
+      </w:r>
+    </w:p>
+    <w:p>
+      <w:r>
+        <w:t>These are called dense network. Or deep learning.</w:t>
+      </w:r>
+    </w:p>
+    <w:p/>
     <w:sectPr>
       <w:pgSz w:w="11906" w:h="16838"/>
       <w:pgMar w:top="1440" w:right="1440" w:bottom="1440" w:left="1440" w:header="708" w:footer="708" w:gutter="0"/>

</xml_diff>

<commit_message>
added definition for sigmoid and relu
</commit_message>
<xml_diff>
--- a/Notes2.docx
+++ b/Notes2.docx
@@ -4,13 +4,8 @@
   <w:body>
     <w:p>
       <w:r>
-        <w:t xml:space="preserve">What is </w:t>
-      </w:r>
-      <w:proofErr w:type="spellStart"/>
-      <w:r>
-        <w:t>tensorflow</w:t>
-      </w:r>
-      <w:proofErr w:type="spellEnd"/>
+        <w:t>What is tensorflow</w:t>
+      </w:r>
     </w:p>
     <w:p>
       <w:r>
@@ -20,15 +15,7 @@
         <w:t>models,</w:t>
       </w:r>
       <w:r>
-        <w:t xml:space="preserve"> like NLP natural language </w:t>
-      </w:r>
-      <w:proofErr w:type="gramStart"/>
-      <w:r>
-        <w:t>processing ,</w:t>
-      </w:r>
-      <w:proofErr w:type="gramEnd"/>
-      <w:r>
-        <w:t xml:space="preserve"> computer vision , face recognition.</w:t>
+        <w:t xml:space="preserve"> like NLP natural language processing , computer vision , face recognition.</w:t>
       </w:r>
     </w:p>
     <w:p/>
@@ -62,15 +49,7 @@
     <w:p/>
     <w:p>
       <w:r>
-        <w:t xml:space="preserve">Eager Execution – we can execute code line by </w:t>
-      </w:r>
-      <w:proofErr w:type="gramStart"/>
-      <w:r>
-        <w:t>line ,</w:t>
-      </w:r>
-      <w:proofErr w:type="gramEnd"/>
-      <w:r>
-        <w:t xml:space="preserve"> in Tensor flow 1 we had to initiate a session to print or analyse the variables but from tensor flow 2 onwards we do not need it.</w:t>
+        <w:t>Eager Execution – we can execute code line by line , in Tensor flow 1 we had to initiate a session to print or analyse the variables but from tensor flow 2 onwards we do not need it.</w:t>
       </w:r>
     </w:p>
     <w:p/>
@@ -132,29 +111,11 @@
     </w:p>
     <w:p/>
     <w:p>
-      <w:proofErr w:type="spellStart"/>
-      <w:r>
-        <w:t>Keras</w:t>
-      </w:r>
-      <w:proofErr w:type="spellEnd"/>
-      <w:r>
-        <w:t xml:space="preserve"> </w:t>
-      </w:r>
-      <w:r>
-        <w:t xml:space="preserve">– default API to interact </w:t>
-      </w:r>
-      <w:proofErr w:type="gramStart"/>
-      <w:r>
-        <w:t xml:space="preserve">with  </w:t>
-      </w:r>
-      <w:proofErr w:type="spellStart"/>
-      <w:r>
-        <w:t>tensorflow</w:t>
-      </w:r>
-      <w:proofErr w:type="spellEnd"/>
-      <w:proofErr w:type="gramEnd"/>
-      <w:r>
-        <w:t xml:space="preserve"> </w:t>
+      <w:r>
+        <w:t xml:space="preserve">Keras </w:t>
+      </w:r>
+      <w:r>
+        <w:t xml:space="preserve">– default API to interact with  tensorflow </w:t>
       </w:r>
     </w:p>
     <w:p/>
@@ -210,15 +171,7 @@
     </w:p>
     <w:p>
       <w:r>
-        <w:t xml:space="preserve">Regression works by predicting value of one variable Y based on another variable </w:t>
-      </w:r>
-      <w:proofErr w:type="gramStart"/>
-      <w:r>
-        <w:t>X ,</w:t>
-      </w:r>
-      <w:proofErr w:type="gramEnd"/>
-      <w:r>
-        <w:t xml:space="preserve"> where X is called Independent variable and Y is called dependent variable.</w:t>
+        <w:t>Regression works by predicting value of one variable Y based on another variable X , where X is called Independent variable and Y is called dependent variable.</w:t>
       </w:r>
     </w:p>
     <w:p/>
@@ -314,12 +267,8 @@
       </w:r>
       <w:r>
         <w:tab/>
-      </w:r>
-      <w:proofErr w:type="spellStart"/>
-      <w:r>
         <w:t>X</w:t>
       </w:r>
-      <w:proofErr w:type="spellEnd"/>
       <w:r>
         <w:tab/>
         <w:t>Graph 2</w:t>
@@ -334,63 +283,15 @@
     </w:p>
     <w:p>
       <w:r>
-        <w:t xml:space="preserve">Activation function takes in inputs * </w:t>
-      </w:r>
-      <w:proofErr w:type="spellStart"/>
-      <w:r>
-        <w:t>weigths</w:t>
-      </w:r>
-      <w:proofErr w:type="spellEnd"/>
-      <w:r>
-        <w:t xml:space="preserve"> + bias and makes a decision </w:t>
-      </w:r>
-    </w:p>
-    <w:p>
-      <w:r>
-        <w:t xml:space="preserve">For </w:t>
-      </w:r>
-      <w:proofErr w:type="gramStart"/>
-      <w:r>
-        <w:t>ex :</w:t>
-      </w:r>
-      <w:proofErr w:type="gramEnd"/>
-      <w:r>
-        <w:t xml:space="preserve"> the activation function when finds a positive value it sets the output as 1 and if it is a negative number it sets the value as 0 . this way the model is capable of taking </w:t>
-      </w:r>
-      <w:proofErr w:type="gramStart"/>
-      <w:r>
-        <w:t>decisions ,</w:t>
-      </w:r>
-      <w:proofErr w:type="gramEnd"/>
-      <w:r>
-        <w:t xml:space="preserve"> like the object is a cat or not .</w:t>
-      </w:r>
-      <w:r>
-        <w:t xml:space="preserve"> </w:t>
-      </w:r>
-      <w:proofErr w:type="spellStart"/>
-      <w:r>
-        <w:t>i.e</w:t>
-      </w:r>
-      <w:proofErr w:type="spellEnd"/>
-      <w:r>
-        <w:t xml:space="preserve"> if we have range of values and when we want to </w:t>
-      </w:r>
-      <w:proofErr w:type="spellStart"/>
-      <w:r>
-        <w:t>to</w:t>
-      </w:r>
-      <w:proofErr w:type="spellEnd"/>
-      <w:r>
-        <w:t xml:space="preserve"> default them to some </w:t>
-      </w:r>
-      <w:proofErr w:type="gramStart"/>
-      <w:r>
-        <w:t>values</w:t>
-      </w:r>
-      <w:proofErr w:type="gramEnd"/>
-      <w:r>
-        <w:t xml:space="preserve"> we need activation function and this will help system to come to a decision</w:t>
+        <w:t xml:space="preserve">Activation function takes in inputs * weigths + bias and makes a decision </w:t>
+      </w:r>
+    </w:p>
+    <w:p>
+      <w:r>
+        <w:t>For ex : the activation function when finds a positive value it sets the output as 1 and if it is a negative number it sets the value as 0 . this way the model is capable of taking decisions , like the object is a cat or not .</w:t>
+      </w:r>
+      <w:r>
+        <w:t xml:space="preserve"> i.e if we have range of values and when we want to to default them to some values we need activation function and this will help system to come to a decision</w:t>
       </w:r>
     </w:p>
     <w:p/>
@@ -447,15 +348,7 @@
     </w:p>
     <w:p>
       <w:r>
-        <w:t>1.</w:t>
-      </w:r>
-      <w:proofErr w:type="gramStart"/>
-      <w:r>
-        <w:t>Sigmoid,  0</w:t>
-      </w:r>
-      <w:proofErr w:type="gramEnd"/>
-      <w:r>
-        <w:t xml:space="preserve">,1 </w:t>
+        <w:t xml:space="preserve">1.Sigmoid,  0,1 </w:t>
       </w:r>
       <w:r>
         <w:t>–</w:t>
@@ -466,31 +359,21 @@
       <w:r>
         <w:t>output layer</w:t>
       </w:r>
+      <w:r>
+        <w:t xml:space="preserve">  - for classifying data we can use this function</w:t>
+      </w:r>
     </w:p>
     <w:p>
       <w:r>
         <w:t>2.Relu – rectified linear units – in hidden layers.</w:t>
       </w:r>
-    </w:p>
-    <w:p>
-      <w:r>
-        <w:t xml:space="preserve">3. Hyperbolic Tangent Activation - -1 to </w:t>
-      </w:r>
-      <w:proofErr w:type="gramStart"/>
-      <w:r>
-        <w:t>1  -</w:t>
-      </w:r>
-      <w:proofErr w:type="gramEnd"/>
-      <w:r>
-        <w:t xml:space="preserve"> in </w:t>
-      </w:r>
-      <w:proofErr w:type="spellStart"/>
-      <w:r>
-        <w:t>out put</w:t>
-      </w:r>
-      <w:proofErr w:type="spellEnd"/>
-      <w:r>
-        <w:t xml:space="preserve"> layers</w:t>
+      <w:r>
+        <w:t xml:space="preserve"> – for regression like predicting sales or linear regression problems we can use this function</w:t>
+      </w:r>
+    </w:p>
+    <w:p>
+      <w:r>
+        <w:t>3. Hyperbolic Tangent Activation - -1 to 1  - in out put layers</w:t>
       </w:r>
     </w:p>
     <w:p/>
@@ -523,15 +406,7 @@
     </w:p>
     <w:p>
       <w:r>
-        <w:t xml:space="preserve">When we increase the </w:t>
-      </w:r>
-      <w:proofErr w:type="gramStart"/>
-      <w:r>
-        <w:t>epochs</w:t>
-      </w:r>
-      <w:proofErr w:type="gramEnd"/>
-      <w:r>
-        <w:t xml:space="preserve"> we minimize the errors and try to match the desired output.</w:t>
+        <w:t>When we increase the epochs we minimize the errors and try to match the desired output.</w:t>
       </w:r>
     </w:p>
     <w:p/>

</xml_diff>

<commit_message>
added information related model creation till training of the model
</commit_message>
<xml_diff>
--- a/Notes2.docx
+++ b/Notes2.docx
@@ -410,6 +410,128 @@
       </w:r>
     </w:p>
     <w:p/>
+    <w:p>
+      <w:r>
+        <w:lastRenderedPageBreak/>
+        <w:t xml:space="preserve">// Create the Model </w:t>
+      </w:r>
+    </w:p>
+    <w:p>
+      <w:r>
+        <w:t>Model = tf.keras.models.Sequential()     // initiate the model</w:t>
+      </w:r>
+    </w:p>
+    <w:p>
+      <w:r>
+        <w:t>Model.add(tf.keras.layers.Dense(units=100,activation=’relu’,input_shape=(35, )))  // tell the model number of inputs along with activation function</w:t>
+      </w:r>
+    </w:p>
+    <w:p>
+      <w:r>
+        <w:t>Model.add(tf.keras.layers.Dense(units=100,activation=’relu’))  // hidden layer 1 or deep network , we don’t have to define input here as it is hidden</w:t>
+      </w:r>
+    </w:p>
+    <w:p>
+      <w:r>
+        <w:t>Model.add(tf.keras.layers.Dense(units=100,activation=’relu’))  // hidden layer 2 or deep network , we don’t have to define input here as it is hidden</w:t>
+      </w:r>
+    </w:p>
+    <w:p>
+      <w:r>
+        <w:t>Model.add(tf.keras.layers.Dense(units=1,activation=’linear’)  // as we need only one output we have defined the unit as 1 and linear as output which means it will give linear co relation with the data.</w:t>
+      </w:r>
+    </w:p>
+    <w:p/>
+    <w:p>
+      <w:r>
+        <w:t>// check the summary of the model</w:t>
+      </w:r>
+    </w:p>
+    <w:p>
+      <w:r>
+        <w:t>Model.summary() // will give you no of parameters to be trained including weights and biases.</w:t>
+      </w:r>
+    </w:p>
+    <w:p/>
+    <w:p>
+      <w:r>
+        <w:t>/// compile the model.</w:t>
+      </w:r>
+    </w:p>
+    <w:p/>
+    <w:p>
+      <w:r>
+        <w:t>Model.compile(optimizer=’Adam’ , loss=’mean_squared_error’)</w:t>
+      </w:r>
+    </w:p>
+    <w:p/>
+    <w:p>
+      <w:r>
+        <w:t>// Train the model</w:t>
+      </w:r>
+    </w:p>
+    <w:p>
+      <w:r>
+        <w:t>Epochs_hist = model.fit(X_train,y_train,epochs=20, batch_size=50)</w:t>
+      </w:r>
+      <w:r>
+        <w:t xml:space="preserve">  // model.fit will train the data</w:t>
+      </w:r>
+    </w:p>
+    <w:p/>
+    <w:p/>
+    <w:p>
+      <w:pPr>
+        <w:rPr>
+          <w:b/>
+          <w:bCs/>
+          <w:color w:val="FF0000"/>
+          <w:sz w:val="28"/>
+          <w:szCs w:val="28"/>
+        </w:rPr>
+      </w:pPr>
+      <w:r>
+        <w:rPr>
+          <w:b/>
+          <w:bCs/>
+          <w:color w:val="FF0000"/>
+          <w:sz w:val="28"/>
+          <w:szCs w:val="28"/>
+        </w:rPr>
+        <w:t>So mainly there are four steps that we need to perform</w:t>
+      </w:r>
+    </w:p>
+    <w:p>
+      <w:r>
+        <w:t>Model = tf.keras.model.sequentials()  // To create the model object</w:t>
+      </w:r>
+    </w:p>
+    <w:p>
+      <w:r>
+        <w:t>Model.add()  // to create the model with the networks</w:t>
+      </w:r>
+    </w:p>
+    <w:p>
+      <w:r>
+        <w:t>Model.Summary() // optional but you can check the summary of the model</w:t>
+      </w:r>
+    </w:p>
+    <w:p>
+      <w:r>
+        <w:t>Model.compile() // compile the model , like compiling the code.</w:t>
+      </w:r>
+    </w:p>
+    <w:p>
+      <w:r>
+        <w:t>Model.fit() // train the model.</w:t>
+      </w:r>
+    </w:p>
+    <w:p/>
+    <w:p>
+      <w:r>
+        <w:t>*** There are tools which can identify the correct and optimized models for us --- Need to do research on this.</w:t>
+      </w:r>
+    </w:p>
     <w:sectPr>
       <w:pgSz w:w="11906" w:h="16838"/>
       <w:pgMar w:top="1440" w:right="1440" w:bottom="1440" w:left="1440" w:header="708" w:footer="708" w:gutter="0"/>

</xml_diff>

<commit_message>
added text related to normalization from chatgpt
</commit_message>
<xml_diff>
--- a/Notes2.docx
+++ b/Notes2.docx
@@ -4,8 +4,13 @@
   <w:body>
     <w:p>
       <w:r>
-        <w:t>What is tensorflow</w:t>
-      </w:r>
+        <w:t xml:space="preserve">What is </w:t>
+      </w:r>
+      <w:proofErr w:type="spellStart"/>
+      <w:r>
+        <w:t>tensorflow</w:t>
+      </w:r>
+      <w:proofErr w:type="spellEnd"/>
     </w:p>
     <w:p>
       <w:r>
@@ -15,7 +20,15 @@
         <w:t>models,</w:t>
       </w:r>
       <w:r>
-        <w:t xml:space="preserve"> like NLP natural language processing , computer vision , face recognition.</w:t>
+        <w:t xml:space="preserve"> like NLP natural language </w:t>
+      </w:r>
+      <w:proofErr w:type="gramStart"/>
+      <w:r>
+        <w:t>processing ,</w:t>
+      </w:r>
+      <w:proofErr w:type="gramEnd"/>
+      <w:r>
+        <w:t xml:space="preserve"> computer vision , face recognition.</w:t>
       </w:r>
     </w:p>
     <w:p/>
@@ -49,7 +62,15 @@
     <w:p/>
     <w:p>
       <w:r>
-        <w:t>Eager Execution – we can execute code line by line , in Tensor flow 1 we had to initiate a session to print or analyse the variables but from tensor flow 2 onwards we do not need it.</w:t>
+        <w:t xml:space="preserve">Eager Execution – we can execute code line by </w:t>
+      </w:r>
+      <w:proofErr w:type="gramStart"/>
+      <w:r>
+        <w:t>line ,</w:t>
+      </w:r>
+      <w:proofErr w:type="gramEnd"/>
+      <w:r>
+        <w:t xml:space="preserve"> in Tensor flow 1 we had to initiate a session to print or analyse the variables but from tensor flow 2 onwards we do not need it.</w:t>
       </w:r>
     </w:p>
     <w:p/>
@@ -88,7 +109,7 @@
                     <pic:cNvPicPr/>
                   </pic:nvPicPr>
                   <pic:blipFill>
-                    <a:blip r:embed="rId4"/>
+                    <a:blip r:embed="rId5"/>
                     <a:stretch>
                       <a:fillRect/>
                     </a:stretch>
@@ -111,11 +132,29 @@
     </w:p>
     <w:p/>
     <w:p>
-      <w:r>
-        <w:t xml:space="preserve">Keras </w:t>
-      </w:r>
-      <w:r>
-        <w:t xml:space="preserve">– default API to interact with  tensorflow </w:t>
+      <w:proofErr w:type="spellStart"/>
+      <w:r>
+        <w:t>Keras</w:t>
+      </w:r>
+      <w:proofErr w:type="spellEnd"/>
+      <w:r>
+        <w:t xml:space="preserve"> </w:t>
+      </w:r>
+      <w:r>
+        <w:t xml:space="preserve">– default API to interact </w:t>
+      </w:r>
+      <w:proofErr w:type="gramStart"/>
+      <w:r>
+        <w:t xml:space="preserve">with  </w:t>
+      </w:r>
+      <w:proofErr w:type="spellStart"/>
+      <w:r>
+        <w:t>tensorflow</w:t>
+      </w:r>
+      <w:proofErr w:type="spellEnd"/>
+      <w:proofErr w:type="gramEnd"/>
+      <w:r>
+        <w:t xml:space="preserve"> </w:t>
       </w:r>
     </w:p>
     <w:p/>
@@ -141,7 +180,7 @@
                     <pic:cNvPicPr/>
                   </pic:nvPicPr>
                   <pic:blipFill>
-                    <a:blip r:embed="rId5"/>
+                    <a:blip r:embed="rId6"/>
                     <a:stretch>
                       <a:fillRect/>
                     </a:stretch>
@@ -171,7 +210,15 @@
     </w:p>
     <w:p>
       <w:r>
-        <w:t>Regression works by predicting value of one variable Y based on another variable X , where X is called Independent variable and Y is called dependent variable.</w:t>
+        <w:t xml:space="preserve">Regression works by predicting value of one variable Y based on another variable </w:t>
+      </w:r>
+      <w:proofErr w:type="gramStart"/>
+      <w:r>
+        <w:t>X ,</w:t>
+      </w:r>
+      <w:proofErr w:type="gramEnd"/>
+      <w:r>
+        <w:t xml:space="preserve"> where X is called Independent variable and Y is called dependent variable.</w:t>
       </w:r>
     </w:p>
     <w:p/>
@@ -267,8 +314,12 @@
       </w:r>
       <w:r>
         <w:tab/>
+      </w:r>
+      <w:proofErr w:type="spellStart"/>
+      <w:r>
         <w:t>X</w:t>
       </w:r>
+      <w:proofErr w:type="spellEnd"/>
       <w:r>
         <w:tab/>
         <w:t>Graph 2</w:t>
@@ -283,15 +334,63 @@
     </w:p>
     <w:p>
       <w:r>
-        <w:t xml:space="preserve">Activation function takes in inputs * weigths + bias and makes a decision </w:t>
-      </w:r>
-    </w:p>
-    <w:p>
-      <w:r>
-        <w:t>For ex : the activation function when finds a positive value it sets the output as 1 and if it is a negative number it sets the value as 0 . this way the model is capable of taking decisions , like the object is a cat or not .</w:t>
-      </w:r>
-      <w:r>
-        <w:t xml:space="preserve"> i.e if we have range of values and when we want to to default them to some values we need activation function and this will help system to come to a decision</w:t>
+        <w:t xml:space="preserve">Activation function takes in inputs * </w:t>
+      </w:r>
+      <w:proofErr w:type="spellStart"/>
+      <w:r>
+        <w:t>weigths</w:t>
+      </w:r>
+      <w:proofErr w:type="spellEnd"/>
+      <w:r>
+        <w:t xml:space="preserve"> + bias and makes a decision </w:t>
+      </w:r>
+    </w:p>
+    <w:p>
+      <w:r>
+        <w:t xml:space="preserve">For </w:t>
+      </w:r>
+      <w:proofErr w:type="gramStart"/>
+      <w:r>
+        <w:t>ex :</w:t>
+      </w:r>
+      <w:proofErr w:type="gramEnd"/>
+      <w:r>
+        <w:t xml:space="preserve"> the activation function when finds a positive value it sets the output as 1 and if it is a negative number it sets the value as 0 . this way the model is capable of taking </w:t>
+      </w:r>
+      <w:proofErr w:type="gramStart"/>
+      <w:r>
+        <w:t>decisions ,</w:t>
+      </w:r>
+      <w:proofErr w:type="gramEnd"/>
+      <w:r>
+        <w:t xml:space="preserve"> like the object is a cat or not .</w:t>
+      </w:r>
+      <w:r>
+        <w:t xml:space="preserve"> </w:t>
+      </w:r>
+      <w:proofErr w:type="spellStart"/>
+      <w:r>
+        <w:t>i.e</w:t>
+      </w:r>
+      <w:proofErr w:type="spellEnd"/>
+      <w:r>
+        <w:t xml:space="preserve"> if we have range of values and when we want to </w:t>
+      </w:r>
+      <w:proofErr w:type="spellStart"/>
+      <w:r>
+        <w:t>to</w:t>
+      </w:r>
+      <w:proofErr w:type="spellEnd"/>
+      <w:r>
+        <w:t xml:space="preserve"> default them to some </w:t>
+      </w:r>
+      <w:proofErr w:type="gramStart"/>
+      <w:r>
+        <w:t>values</w:t>
+      </w:r>
+      <w:proofErr w:type="gramEnd"/>
+      <w:r>
+        <w:t xml:space="preserve"> we need activation function and this will help system to come to a decision</w:t>
       </w:r>
     </w:p>
     <w:p/>
@@ -313,7 +412,7 @@
                     <pic:cNvPicPr/>
                   </pic:nvPicPr>
                   <pic:blipFill>
-                    <a:blip r:embed="rId6"/>
+                    <a:blip r:embed="rId7"/>
                     <a:stretch>
                       <a:fillRect/>
                     </a:stretch>
@@ -348,7 +447,15 @@
     </w:p>
     <w:p>
       <w:r>
-        <w:t xml:space="preserve">1.Sigmoid,  0,1 </w:t>
+        <w:t>1.</w:t>
+      </w:r>
+      <w:proofErr w:type="gramStart"/>
+      <w:r>
+        <w:t>Sigmoid,  0</w:t>
+      </w:r>
+      <w:proofErr w:type="gramEnd"/>
+      <w:r>
+        <w:t xml:space="preserve">,1 </w:t>
       </w:r>
       <w:r>
         <w:t>–</w:t>
@@ -373,7 +480,23 @@
     </w:p>
     <w:p>
       <w:r>
-        <w:t>3. Hyperbolic Tangent Activation - -1 to 1  - in out put layers</w:t>
+        <w:t xml:space="preserve">3. Hyperbolic Tangent Activation - -1 to </w:t>
+      </w:r>
+      <w:proofErr w:type="gramStart"/>
+      <w:r>
+        <w:t>1  -</w:t>
+      </w:r>
+      <w:proofErr w:type="gramEnd"/>
+      <w:r>
+        <w:t xml:space="preserve"> in </w:t>
+      </w:r>
+      <w:proofErr w:type="spellStart"/>
+      <w:r>
+        <w:t>out put</w:t>
+      </w:r>
+      <w:proofErr w:type="spellEnd"/>
+      <w:r>
+        <w:t xml:space="preserve"> layers</w:t>
       </w:r>
     </w:p>
     <w:p/>
@@ -406,7 +529,15 @@
     </w:p>
     <w:p>
       <w:r>
-        <w:t>When we increase the epochs we minimize the errors and try to match the desired output.</w:t>
+        <w:t xml:space="preserve">When we increase the </w:t>
+      </w:r>
+      <w:proofErr w:type="gramStart"/>
+      <w:r>
+        <w:t>epochs</w:t>
+      </w:r>
+      <w:proofErr w:type="gramEnd"/>
+      <w:r>
+        <w:t xml:space="preserve"> we minimize the errors and try to match the desired output.</w:t>
       </w:r>
     </w:p>
     <w:p/>
@@ -418,27 +549,115 @@
     </w:p>
     <w:p>
       <w:r>
-        <w:t>Model = tf.keras.models.Sequential()     // initiate the model</w:t>
-      </w:r>
-    </w:p>
-    <w:p>
-      <w:r>
-        <w:t>Model.add(tf.keras.layers.Dense(units=100,activation=’relu’,input_shape=(35, )))  // tell the model number of inputs along with activation function</w:t>
-      </w:r>
-    </w:p>
-    <w:p>
-      <w:r>
-        <w:t>Model.add(tf.keras.layers.Dense(units=100,activation=’relu’))  // hidden layer 1 or deep network , we don’t have to define input here as it is hidden</w:t>
-      </w:r>
-    </w:p>
-    <w:p>
-      <w:r>
-        <w:t>Model.add(tf.keras.layers.Dense(units=100,activation=’relu’))  // hidden layer 2 or deep network , we don’t have to define input here as it is hidden</w:t>
-      </w:r>
-    </w:p>
-    <w:p>
-      <w:r>
-        <w:t>Model.add(tf.keras.layers.Dense(units=1,activation=’linear’)  // as we need only one output we have defined the unit as 1 and linear as output which means it will give linear co relation with the data.</w:t>
+        <w:t xml:space="preserve">Model = </w:t>
+      </w:r>
+      <w:proofErr w:type="spellStart"/>
+      <w:proofErr w:type="gramStart"/>
+      <w:r>
+        <w:t>tf.keras</w:t>
+      </w:r>
+      <w:proofErr w:type="gramEnd"/>
+      <w:r>
+        <w:t>.models.Sequential</w:t>
+      </w:r>
+      <w:proofErr w:type="spellEnd"/>
+      <w:r>
+        <w:t>()     // initiate the model</w:t>
+      </w:r>
+    </w:p>
+    <w:p>
+      <w:proofErr w:type="gramStart"/>
+      <w:r>
+        <w:t>Model.add(</w:t>
+      </w:r>
+      <w:proofErr w:type="gramEnd"/>
+      <w:r>
+        <w:t>tf.keras.layers.Dense(units=100,activation=’relu’,input_shape=(35, )))  // tell the model number of inputs along with activation function</w:t>
+      </w:r>
+    </w:p>
+    <w:p>
+      <w:proofErr w:type="spellStart"/>
+      <w:r>
+        <w:t>Model.add</w:t>
+      </w:r>
+      <w:proofErr w:type="spellEnd"/>
+      <w:r>
+        <w:t>(</w:t>
+      </w:r>
+      <w:proofErr w:type="spellStart"/>
+      <w:proofErr w:type="gramStart"/>
+      <w:r>
+        <w:t>tf.keras</w:t>
+      </w:r>
+      <w:proofErr w:type="gramEnd"/>
+      <w:r>
+        <w:t>.layers.Dense</w:t>
+      </w:r>
+      <w:proofErr w:type="spellEnd"/>
+      <w:r>
+        <w:t>(units=100,activation=’</w:t>
+      </w:r>
+      <w:proofErr w:type="spellStart"/>
+      <w:r>
+        <w:t>relu</w:t>
+      </w:r>
+      <w:proofErr w:type="spellEnd"/>
+      <w:r>
+        <w:t>’))  // hidden layer 1 or deep network , we don’t have to define input here as it is hidden</w:t>
+      </w:r>
+    </w:p>
+    <w:p>
+      <w:proofErr w:type="spellStart"/>
+      <w:r>
+        <w:t>Model.add</w:t>
+      </w:r>
+      <w:proofErr w:type="spellEnd"/>
+      <w:r>
+        <w:t>(</w:t>
+      </w:r>
+      <w:proofErr w:type="spellStart"/>
+      <w:proofErr w:type="gramStart"/>
+      <w:r>
+        <w:t>tf.keras</w:t>
+      </w:r>
+      <w:proofErr w:type="gramEnd"/>
+      <w:r>
+        <w:t>.layers.Dense</w:t>
+      </w:r>
+      <w:proofErr w:type="spellEnd"/>
+      <w:r>
+        <w:t>(units=100,activation=’</w:t>
+      </w:r>
+      <w:proofErr w:type="spellStart"/>
+      <w:r>
+        <w:t>relu</w:t>
+      </w:r>
+      <w:proofErr w:type="spellEnd"/>
+      <w:r>
+        <w:t>’))  // hidden layer 2 or deep network , we don’t have to define input here as it is hidden</w:t>
+      </w:r>
+    </w:p>
+    <w:p>
+      <w:proofErr w:type="spellStart"/>
+      <w:r>
+        <w:t>Model.add</w:t>
+      </w:r>
+      <w:proofErr w:type="spellEnd"/>
+      <w:r>
+        <w:t>(</w:t>
+      </w:r>
+      <w:proofErr w:type="spellStart"/>
+      <w:proofErr w:type="gramStart"/>
+      <w:r>
+        <w:t>tf.keras</w:t>
+      </w:r>
+      <w:proofErr w:type="gramEnd"/>
+      <w:r>
+        <w:t>.layers.Dense</w:t>
+      </w:r>
+      <w:proofErr w:type="spellEnd"/>
+      <w:r>
+        <w:t>(units=1,activation=’linear’)  // as we need only one output we have defined the unit as 1 and linear as output which means it will give linear co relation with the data.</w:t>
       </w:r>
     </w:p>
     <w:p/>
@@ -448,8 +667,13 @@
       </w:r>
     </w:p>
     <w:p>
-      <w:r>
-        <w:t>Model.summary() // will give you no of parameters to be trained including weights and biases.</w:t>
+      <w:proofErr w:type="spellStart"/>
+      <w:r>
+        <w:t>Model.summary</w:t>
+      </w:r>
+      <w:proofErr w:type="spellEnd"/>
+      <w:r>
+        <w:t>() // will give you no of parameters to be trained including weights and biases.</w:t>
       </w:r>
     </w:p>
     <w:p/>
@@ -460,8 +684,29 @@
     </w:p>
     <w:p/>
     <w:p>
-      <w:r>
-        <w:t>Model.compile(optimizer=’Adam’ , loss=’mean_squared_error’)</w:t>
+      <w:proofErr w:type="spellStart"/>
+      <w:r>
+        <w:t>Model.compile</w:t>
+      </w:r>
+      <w:proofErr w:type="spellEnd"/>
+      <w:r>
+        <w:t>(optimizer=’Adam</w:t>
+      </w:r>
+      <w:proofErr w:type="gramStart"/>
+      <w:r>
+        <w:t>’ ,</w:t>
+      </w:r>
+      <w:proofErr w:type="gramEnd"/>
+      <w:r>
+        <w:t xml:space="preserve"> loss=’</w:t>
+      </w:r>
+      <w:proofErr w:type="spellStart"/>
+      <w:r>
+        <w:t>mean_squared_error</w:t>
+      </w:r>
+      <w:proofErr w:type="spellEnd"/>
+      <w:r>
+        <w:t>’)</w:t>
       </w:r>
     </w:p>
     <w:p/>
@@ -471,11 +716,50 @@
       </w:r>
     </w:p>
     <w:p>
-      <w:r>
-        <w:t>Epochs_hist = model.fit(X_train,y_train,epochs=20, batch_size=50)</w:t>
-      </w:r>
-      <w:r>
-        <w:t xml:space="preserve">  // model.fit will train the data</w:t>
+      <w:proofErr w:type="spellStart"/>
+      <w:r>
+        <w:t>Epochs_hist</w:t>
+      </w:r>
+      <w:proofErr w:type="spellEnd"/>
+      <w:r>
+        <w:t xml:space="preserve"> = </w:t>
+      </w:r>
+      <w:proofErr w:type="spellStart"/>
+      <w:proofErr w:type="gramStart"/>
+      <w:r>
+        <w:t>model.fit</w:t>
+      </w:r>
+      <w:proofErr w:type="spellEnd"/>
+      <w:r>
+        <w:t>(</w:t>
+      </w:r>
+      <w:proofErr w:type="spellStart"/>
+      <w:proofErr w:type="gramEnd"/>
+      <w:r>
+        <w:t>X_train,y_train,epochs</w:t>
+      </w:r>
+      <w:proofErr w:type="spellEnd"/>
+      <w:r>
+        <w:t xml:space="preserve">=20, </w:t>
+      </w:r>
+      <w:proofErr w:type="spellStart"/>
+      <w:r>
+        <w:t>batch_size</w:t>
+      </w:r>
+      <w:proofErr w:type="spellEnd"/>
+      <w:r>
+        <w:t>=50)</w:t>
+      </w:r>
+      <w:r>
+        <w:t xml:space="preserve">  // </w:t>
+      </w:r>
+      <w:proofErr w:type="spellStart"/>
+      <w:r>
+        <w:t>model.fit</w:t>
+      </w:r>
+      <w:proofErr w:type="spellEnd"/>
+      <w:r>
+        <w:t xml:space="preserve"> will train the data</w:t>
       </w:r>
     </w:p>
     <w:p/>
@@ -503,27 +787,78 @@
     </w:p>
     <w:p>
       <w:r>
-        <w:t>Model = tf.keras.model.sequentials()  // To create the model object</w:t>
-      </w:r>
-    </w:p>
-    <w:p>
-      <w:r>
-        <w:t>Model.add()  // to create the model with the networks</w:t>
-      </w:r>
-    </w:p>
-    <w:p>
-      <w:r>
-        <w:t>Model.Summary() // optional but you can check the summary of the model</w:t>
-      </w:r>
-    </w:p>
-    <w:p>
-      <w:r>
-        <w:t>Model.compile() // compile the model , like compiling the code.</w:t>
-      </w:r>
-    </w:p>
-    <w:p>
-      <w:r>
-        <w:t>Model.fit() // train the model.</w:t>
+        <w:t xml:space="preserve">Model = </w:t>
+      </w:r>
+      <w:proofErr w:type="spellStart"/>
+      <w:proofErr w:type="gramStart"/>
+      <w:r>
+        <w:t>tf.keras</w:t>
+      </w:r>
+      <w:proofErr w:type="gramEnd"/>
+      <w:r>
+        <w:t>.model.sequentials</w:t>
+      </w:r>
+      <w:proofErr w:type="spellEnd"/>
+      <w:r>
+        <w:t>()  // To create the model object</w:t>
+      </w:r>
+    </w:p>
+    <w:p>
+      <w:proofErr w:type="spellStart"/>
+      <w:proofErr w:type="gramStart"/>
+      <w:r>
+        <w:t>Model.add</w:t>
+      </w:r>
+      <w:proofErr w:type="spellEnd"/>
+      <w:r>
+        <w:t>(</w:t>
+      </w:r>
+      <w:proofErr w:type="gramEnd"/>
+      <w:r>
+        <w:t>)  // to create the model with the networks</w:t>
+      </w:r>
+    </w:p>
+    <w:p>
+      <w:proofErr w:type="spellStart"/>
+      <w:r>
+        <w:t>Model.Summary</w:t>
+      </w:r>
+      <w:proofErr w:type="spellEnd"/>
+      <w:r>
+        <w:t>() // optional but you can check the summary of the model</w:t>
+      </w:r>
+    </w:p>
+    <w:p>
+      <w:proofErr w:type="spellStart"/>
+      <w:r>
+        <w:t>Model.compile</w:t>
+      </w:r>
+      <w:proofErr w:type="spellEnd"/>
+      <w:r>
+        <w:t xml:space="preserve">() // compile the </w:t>
+      </w:r>
+      <w:proofErr w:type="gramStart"/>
+      <w:r>
+        <w:t>model ,</w:t>
+      </w:r>
+      <w:proofErr w:type="gramEnd"/>
+      <w:r>
+        <w:t xml:space="preserve"> like compiling the code.</w:t>
+      </w:r>
+    </w:p>
+    <w:p>
+      <w:proofErr w:type="spellStart"/>
+      <w:proofErr w:type="gramStart"/>
+      <w:r>
+        <w:t>Model.fit</w:t>
+      </w:r>
+      <w:proofErr w:type="spellEnd"/>
+      <w:r>
+        <w:t>(</w:t>
+      </w:r>
+      <w:proofErr w:type="gramEnd"/>
+      <w:r>
+        <w:t>) // train the model.</w:t>
       </w:r>
     </w:p>
     <w:p/>
@@ -532,6 +867,1121 @@
         <w:t>*** There are tools which can identify the correct and optimized models for us --- Need to do research on this.</w:t>
       </w:r>
     </w:p>
+    <w:p/>
+    <w:p>
+      <w:r>
+        <w:t>Normalization</w:t>
+      </w:r>
+    </w:p>
+    <w:p>
+      <w:pPr>
+        <w:shd w:val="clear" w:color="auto" w:fill="FFFFFF"/>
+        <w:spacing w:after="100" w:line="240" w:lineRule="auto"/>
+        <w:rPr>
+          <w:rFonts w:ascii="Segoe UI" w:eastAsia="Times New Roman" w:hAnsi="Segoe UI" w:cs="Segoe UI"/>
+          <w:kern w:val="0"/>
+          <w:sz w:val="21"/>
+          <w:szCs w:val="21"/>
+          <w:lang w:eastAsia="en-IN"/>
+          <w14:ligatures w14:val="none"/>
+        </w:rPr>
+      </w:pPr>
+      <w:r>
+        <w:rPr>
+          <w:rFonts w:ascii="Segoe UI" w:eastAsia="Times New Roman" w:hAnsi="Segoe UI" w:cs="Segoe UI"/>
+          <w:kern w:val="0"/>
+          <w:sz w:val="21"/>
+          <w:szCs w:val="21"/>
+          <w:lang w:eastAsia="en-IN"/>
+          <w14:ligatures w14:val="none"/>
+        </w:rPr>
+        <w:lastRenderedPageBreak/>
+        <w:t>why do we normalize the data in AI</w:t>
+      </w:r>
+    </w:p>
+    <w:p>
+      <w:pPr>
+        <w:shd w:val="clear" w:color="auto" w:fill="19C37D"/>
+        <w:spacing w:after="0" w:line="240" w:lineRule="auto"/>
+        <w:rPr>
+          <w:rFonts w:ascii="Segoe UI" w:eastAsia="Times New Roman" w:hAnsi="Segoe UI" w:cs="Segoe UI"/>
+          <w:kern w:val="0"/>
+          <w:sz w:val="21"/>
+          <w:szCs w:val="21"/>
+          <w:lang w:eastAsia="en-IN"/>
+          <w14:ligatures w14:val="none"/>
+        </w:rPr>
+      </w:pPr>
+      <w:r>
+        <w:rPr>
+          <w:rFonts w:ascii="Segoe UI" w:eastAsia="Times New Roman" w:hAnsi="Segoe UI" w:cs="Segoe UI"/>
+          <w:kern w:val="0"/>
+          <w:sz w:val="21"/>
+          <w:szCs w:val="21"/>
+          <w:lang w:eastAsia="en-IN"/>
+          <w14:ligatures w14:val="none"/>
+        </w:rPr>
+        <w:t>ChatGPT</w:t>
+      </w:r>
+    </w:p>
+    <w:p>
+      <w:pPr>
+        <w:shd w:val="clear" w:color="auto" w:fill="FFFFFF"/>
+        <w:spacing w:after="0" w:line="240" w:lineRule="auto"/>
+        <w:rPr>
+          <w:rFonts w:ascii="Segoe UI" w:eastAsia="Times New Roman" w:hAnsi="Segoe UI" w:cs="Segoe UI"/>
+          <w:b/>
+          <w:bCs/>
+          <w:kern w:val="0"/>
+          <w:sz w:val="21"/>
+          <w:szCs w:val="21"/>
+          <w:lang w:eastAsia="en-IN"/>
+          <w14:ligatures w14:val="none"/>
+        </w:rPr>
+      </w:pPr>
+      <w:r>
+        <w:rPr>
+          <w:rFonts w:ascii="Segoe UI" w:eastAsia="Times New Roman" w:hAnsi="Segoe UI" w:cs="Segoe UI"/>
+          <w:b/>
+          <w:bCs/>
+          <w:kern w:val="0"/>
+          <w:sz w:val="21"/>
+          <w:szCs w:val="21"/>
+          <w:lang w:eastAsia="en-IN"/>
+          <w14:ligatures w14:val="none"/>
+        </w:rPr>
+        <w:t>ChatGPT</w:t>
+      </w:r>
+    </w:p>
+    <w:p>
+      <w:pPr>
+        <w:pBdr>
+          <w:top w:val="single" w:sz="2" w:space="0" w:color="E3E3E3"/>
+          <w:left w:val="single" w:sz="2" w:space="0" w:color="E3E3E3"/>
+          <w:bottom w:val="single" w:sz="2" w:space="0" w:color="E3E3E3"/>
+          <w:right w:val="single" w:sz="2" w:space="0" w:color="E3E3E3"/>
+        </w:pBdr>
+        <w:shd w:val="clear" w:color="auto" w:fill="FFFFFF"/>
+        <w:spacing w:after="300" w:line="240" w:lineRule="auto"/>
+        <w:rPr>
+          <w:rFonts w:ascii="Segoe UI" w:eastAsia="Times New Roman" w:hAnsi="Segoe UI" w:cs="Segoe UI"/>
+          <w:kern w:val="0"/>
+          <w:sz w:val="21"/>
+          <w:szCs w:val="21"/>
+          <w:lang w:eastAsia="en-IN"/>
+          <w14:ligatures w14:val="none"/>
+        </w:rPr>
+      </w:pPr>
+      <w:r>
+        <w:rPr>
+          <w:rFonts w:ascii="Segoe UI" w:eastAsia="Times New Roman" w:hAnsi="Segoe UI" w:cs="Segoe UI"/>
+          <w:kern w:val="0"/>
+          <w:sz w:val="21"/>
+          <w:szCs w:val="21"/>
+          <w:lang w:eastAsia="en-IN"/>
+          <w14:ligatures w14:val="none"/>
+        </w:rPr>
+        <w:t>Normalizing data in AI, specifically in machine learning and deep learning, serves several purposes:</w:t>
+      </w:r>
+    </w:p>
+    <w:p>
+      <w:pPr>
+        <w:numPr>
+          <w:ilvl w:val="0"/>
+          <w:numId w:val="1"/>
+        </w:numPr>
+        <w:pBdr>
+          <w:top w:val="single" w:sz="2" w:space="0" w:color="E3E3E3"/>
+          <w:left w:val="single" w:sz="2" w:space="5" w:color="E3E3E3"/>
+          <w:bottom w:val="single" w:sz="2" w:space="0" w:color="E3E3E3"/>
+          <w:right w:val="single" w:sz="2" w:space="0" w:color="E3E3E3"/>
+        </w:pBdr>
+        <w:shd w:val="clear" w:color="auto" w:fill="FFFFFF"/>
+        <w:spacing w:after="0" w:line="240" w:lineRule="auto"/>
+        <w:rPr>
+          <w:rFonts w:ascii="Segoe UI" w:eastAsia="Times New Roman" w:hAnsi="Segoe UI" w:cs="Segoe UI"/>
+          <w:kern w:val="0"/>
+          <w:sz w:val="21"/>
+          <w:szCs w:val="21"/>
+          <w:lang w:eastAsia="en-IN"/>
+          <w14:ligatures w14:val="none"/>
+        </w:rPr>
+      </w:pPr>
+      <w:r>
+        <w:rPr>
+          <w:rFonts w:ascii="Segoe UI" w:eastAsia="Times New Roman" w:hAnsi="Segoe UI" w:cs="Segoe UI"/>
+          <w:b/>
+          <w:bCs/>
+          <w:kern w:val="0"/>
+          <w:sz w:val="21"/>
+          <w:szCs w:val="21"/>
+          <w:bdr w:val="single" w:sz="2" w:space="0" w:color="E3E3E3" w:frame="1"/>
+          <w:lang w:eastAsia="en-IN"/>
+          <w14:ligatures w14:val="none"/>
+        </w:rPr>
+        <w:t>Improving convergence</w:t>
+      </w:r>
+      <w:r>
+        <w:rPr>
+          <w:rFonts w:ascii="Segoe UI" w:eastAsia="Times New Roman" w:hAnsi="Segoe UI" w:cs="Segoe UI"/>
+          <w:kern w:val="0"/>
+          <w:sz w:val="21"/>
+          <w:szCs w:val="21"/>
+          <w:lang w:eastAsia="en-IN"/>
+          <w14:ligatures w14:val="none"/>
+        </w:rPr>
+        <w:t>: Many optimization algorithms used in training machine learning models converge faster when the data is normalized. Normalizing the data helps prevent large gradients that can slow down the convergence process.</w:t>
+      </w:r>
+    </w:p>
+    <w:p>
+      <w:pPr>
+        <w:numPr>
+          <w:ilvl w:val="0"/>
+          <w:numId w:val="1"/>
+        </w:numPr>
+        <w:pBdr>
+          <w:top w:val="single" w:sz="2" w:space="0" w:color="E3E3E3"/>
+          <w:left w:val="single" w:sz="2" w:space="5" w:color="E3E3E3"/>
+          <w:bottom w:val="single" w:sz="2" w:space="0" w:color="E3E3E3"/>
+          <w:right w:val="single" w:sz="2" w:space="0" w:color="E3E3E3"/>
+        </w:pBdr>
+        <w:shd w:val="clear" w:color="auto" w:fill="FFFFFF"/>
+        <w:spacing w:after="0" w:line="240" w:lineRule="auto"/>
+        <w:rPr>
+          <w:rFonts w:ascii="Segoe UI" w:eastAsia="Times New Roman" w:hAnsi="Segoe UI" w:cs="Segoe UI"/>
+          <w:kern w:val="0"/>
+          <w:sz w:val="21"/>
+          <w:szCs w:val="21"/>
+          <w:lang w:eastAsia="en-IN"/>
+          <w14:ligatures w14:val="none"/>
+        </w:rPr>
+      </w:pPr>
+      <w:r>
+        <w:rPr>
+          <w:rFonts w:ascii="Segoe UI" w:eastAsia="Times New Roman" w:hAnsi="Segoe UI" w:cs="Segoe UI"/>
+          <w:b/>
+          <w:bCs/>
+          <w:kern w:val="0"/>
+          <w:sz w:val="21"/>
+          <w:szCs w:val="21"/>
+          <w:bdr w:val="single" w:sz="2" w:space="0" w:color="E3E3E3" w:frame="1"/>
+          <w:lang w:eastAsia="en-IN"/>
+          <w14:ligatures w14:val="none"/>
+        </w:rPr>
+        <w:t>Equalizing scales</w:t>
+      </w:r>
+      <w:r>
+        <w:rPr>
+          <w:rFonts w:ascii="Segoe UI" w:eastAsia="Times New Roman" w:hAnsi="Segoe UI" w:cs="Segoe UI"/>
+          <w:kern w:val="0"/>
+          <w:sz w:val="21"/>
+          <w:szCs w:val="21"/>
+          <w:lang w:eastAsia="en-IN"/>
+          <w14:ligatures w14:val="none"/>
+        </w:rPr>
+        <w:t>: Features in the dataset may have different scales. For example, one feature might range from 0 to 1 while another might range from 0 to 1000. Such differences in scale can affect the performance of certain machine learning algorithms, particularly those based on distances or gradients. Normalization scales all features to a similar range, typically between 0 and 1 or with a mean of 0 and a standard deviation of 1.</w:t>
+      </w:r>
+    </w:p>
+    <w:p>
+      <w:pPr>
+        <w:numPr>
+          <w:ilvl w:val="0"/>
+          <w:numId w:val="1"/>
+        </w:numPr>
+        <w:pBdr>
+          <w:top w:val="single" w:sz="2" w:space="0" w:color="E3E3E3"/>
+          <w:left w:val="single" w:sz="2" w:space="5" w:color="E3E3E3"/>
+          <w:bottom w:val="single" w:sz="2" w:space="0" w:color="E3E3E3"/>
+          <w:right w:val="single" w:sz="2" w:space="0" w:color="E3E3E3"/>
+        </w:pBdr>
+        <w:shd w:val="clear" w:color="auto" w:fill="FFFFFF"/>
+        <w:spacing w:after="0" w:line="240" w:lineRule="auto"/>
+        <w:rPr>
+          <w:rFonts w:ascii="Segoe UI" w:eastAsia="Times New Roman" w:hAnsi="Segoe UI" w:cs="Segoe UI"/>
+          <w:kern w:val="0"/>
+          <w:sz w:val="21"/>
+          <w:szCs w:val="21"/>
+          <w:lang w:eastAsia="en-IN"/>
+          <w14:ligatures w14:val="none"/>
+        </w:rPr>
+      </w:pPr>
+      <w:r>
+        <w:rPr>
+          <w:rFonts w:ascii="Segoe UI" w:eastAsia="Times New Roman" w:hAnsi="Segoe UI" w:cs="Segoe UI"/>
+          <w:b/>
+          <w:bCs/>
+          <w:kern w:val="0"/>
+          <w:sz w:val="21"/>
+          <w:szCs w:val="21"/>
+          <w:bdr w:val="single" w:sz="2" w:space="0" w:color="E3E3E3" w:frame="1"/>
+          <w:lang w:eastAsia="en-IN"/>
+          <w14:ligatures w14:val="none"/>
+        </w:rPr>
+        <w:t>Improving numerical stability</w:t>
+      </w:r>
+      <w:r>
+        <w:rPr>
+          <w:rFonts w:ascii="Segoe UI" w:eastAsia="Times New Roman" w:hAnsi="Segoe UI" w:cs="Segoe UI"/>
+          <w:kern w:val="0"/>
+          <w:sz w:val="21"/>
+          <w:szCs w:val="21"/>
+          <w:lang w:eastAsia="en-IN"/>
+          <w14:ligatures w14:val="none"/>
+        </w:rPr>
+        <w:t>: Normalizing data can help prevent numerical instability issues during computation. Large values in features may cause overflow or underflow in computations, leading to numerical instability. Normalizing the data reduces the likelihood of such issues.</w:t>
+      </w:r>
+    </w:p>
+    <w:p>
+      <w:pPr>
+        <w:numPr>
+          <w:ilvl w:val="0"/>
+          <w:numId w:val="1"/>
+        </w:numPr>
+        <w:pBdr>
+          <w:top w:val="single" w:sz="2" w:space="0" w:color="E3E3E3"/>
+          <w:left w:val="single" w:sz="2" w:space="5" w:color="E3E3E3"/>
+          <w:bottom w:val="single" w:sz="2" w:space="0" w:color="E3E3E3"/>
+          <w:right w:val="single" w:sz="2" w:space="0" w:color="E3E3E3"/>
+        </w:pBdr>
+        <w:shd w:val="clear" w:color="auto" w:fill="FFFFFF"/>
+        <w:spacing w:after="0" w:line="240" w:lineRule="auto"/>
+        <w:rPr>
+          <w:rFonts w:ascii="Segoe UI" w:eastAsia="Times New Roman" w:hAnsi="Segoe UI" w:cs="Segoe UI"/>
+          <w:kern w:val="0"/>
+          <w:sz w:val="21"/>
+          <w:szCs w:val="21"/>
+          <w:lang w:eastAsia="en-IN"/>
+          <w14:ligatures w14:val="none"/>
+        </w:rPr>
+      </w:pPr>
+      <w:r>
+        <w:rPr>
+          <w:rFonts w:ascii="Segoe UI" w:eastAsia="Times New Roman" w:hAnsi="Segoe UI" w:cs="Segoe UI"/>
+          <w:b/>
+          <w:bCs/>
+          <w:kern w:val="0"/>
+          <w:sz w:val="21"/>
+          <w:szCs w:val="21"/>
+          <w:bdr w:val="single" w:sz="2" w:space="0" w:color="E3E3E3" w:frame="1"/>
+          <w:lang w:eastAsia="en-IN"/>
+          <w14:ligatures w14:val="none"/>
+        </w:rPr>
+        <w:t>Handling outliers</w:t>
+      </w:r>
+      <w:r>
+        <w:rPr>
+          <w:rFonts w:ascii="Segoe UI" w:eastAsia="Times New Roman" w:hAnsi="Segoe UI" w:cs="Segoe UI"/>
+          <w:kern w:val="0"/>
+          <w:sz w:val="21"/>
+          <w:szCs w:val="21"/>
+          <w:lang w:eastAsia="en-IN"/>
+          <w14:ligatures w14:val="none"/>
+        </w:rPr>
+        <w:t xml:space="preserve">: Normalization can mitigate the impact of outliers in the dataset. Outliers can disproportionately influence the </w:t>
+      </w:r>
+      <w:proofErr w:type="spellStart"/>
+      <w:r>
+        <w:rPr>
+          <w:rFonts w:ascii="Segoe UI" w:eastAsia="Times New Roman" w:hAnsi="Segoe UI" w:cs="Segoe UI"/>
+          <w:kern w:val="0"/>
+          <w:sz w:val="21"/>
+          <w:szCs w:val="21"/>
+          <w:lang w:eastAsia="en-IN"/>
+          <w14:ligatures w14:val="none"/>
+        </w:rPr>
+        <w:t>behavior</w:t>
+      </w:r>
+      <w:proofErr w:type="spellEnd"/>
+      <w:r>
+        <w:rPr>
+          <w:rFonts w:ascii="Segoe UI" w:eastAsia="Times New Roman" w:hAnsi="Segoe UI" w:cs="Segoe UI"/>
+          <w:kern w:val="0"/>
+          <w:sz w:val="21"/>
+          <w:szCs w:val="21"/>
+          <w:lang w:eastAsia="en-IN"/>
+          <w14:ligatures w14:val="none"/>
+        </w:rPr>
+        <w:t xml:space="preserve"> of certain algorithms, particularly those sensitive to scale. By scaling the data, outliers are often brought within a similar range as other data points, reducing their influence.</w:t>
+      </w:r>
+    </w:p>
+    <w:p>
+      <w:pPr>
+        <w:numPr>
+          <w:ilvl w:val="0"/>
+          <w:numId w:val="1"/>
+        </w:numPr>
+        <w:pBdr>
+          <w:top w:val="single" w:sz="2" w:space="0" w:color="E3E3E3"/>
+          <w:left w:val="single" w:sz="2" w:space="5" w:color="E3E3E3"/>
+          <w:bottom w:val="single" w:sz="2" w:space="0" w:color="E3E3E3"/>
+          <w:right w:val="single" w:sz="2" w:space="0" w:color="E3E3E3"/>
+        </w:pBdr>
+        <w:shd w:val="clear" w:color="auto" w:fill="FFFFFF"/>
+        <w:spacing w:after="0" w:line="240" w:lineRule="auto"/>
+        <w:rPr>
+          <w:rFonts w:ascii="Segoe UI" w:eastAsia="Times New Roman" w:hAnsi="Segoe UI" w:cs="Segoe UI"/>
+          <w:kern w:val="0"/>
+          <w:sz w:val="21"/>
+          <w:szCs w:val="21"/>
+          <w:lang w:eastAsia="en-IN"/>
+          <w14:ligatures w14:val="none"/>
+        </w:rPr>
+      </w:pPr>
+      <w:r>
+        <w:rPr>
+          <w:rFonts w:ascii="Segoe UI" w:eastAsia="Times New Roman" w:hAnsi="Segoe UI" w:cs="Segoe UI"/>
+          <w:b/>
+          <w:bCs/>
+          <w:kern w:val="0"/>
+          <w:sz w:val="21"/>
+          <w:szCs w:val="21"/>
+          <w:bdr w:val="single" w:sz="2" w:space="0" w:color="E3E3E3" w:frame="1"/>
+          <w:lang w:eastAsia="en-IN"/>
+          <w14:ligatures w14:val="none"/>
+        </w:rPr>
+        <w:t>Assisting interpretability</w:t>
+      </w:r>
+      <w:r>
+        <w:rPr>
+          <w:rFonts w:ascii="Segoe UI" w:eastAsia="Times New Roman" w:hAnsi="Segoe UI" w:cs="Segoe UI"/>
+          <w:kern w:val="0"/>
+          <w:sz w:val="21"/>
+          <w:szCs w:val="21"/>
+          <w:lang w:eastAsia="en-IN"/>
+          <w14:ligatures w14:val="none"/>
+        </w:rPr>
+        <w:t>: Normalization can sometimes improve the interpretability of the model. When features are on different scales, it can be challenging to interpret the importance of each feature. Normalizing the data can make it easier to interpret the relative importance of different features in the model.</w:t>
+      </w:r>
+    </w:p>
+    <w:p>
+      <w:pPr>
+        <w:pBdr>
+          <w:top w:val="single" w:sz="2" w:space="0" w:color="E3E3E3"/>
+          <w:left w:val="single" w:sz="2" w:space="0" w:color="E3E3E3"/>
+          <w:bottom w:val="single" w:sz="2" w:space="0" w:color="E3E3E3"/>
+          <w:right w:val="single" w:sz="2" w:space="0" w:color="E3E3E3"/>
+        </w:pBdr>
+        <w:shd w:val="clear" w:color="auto" w:fill="FFFFFF"/>
+        <w:spacing w:before="300" w:after="100" w:line="240" w:lineRule="auto"/>
+        <w:rPr>
+          <w:rFonts w:ascii="Segoe UI" w:eastAsia="Times New Roman" w:hAnsi="Segoe UI" w:cs="Segoe UI"/>
+          <w:kern w:val="0"/>
+          <w:sz w:val="21"/>
+          <w:szCs w:val="21"/>
+          <w:lang w:eastAsia="en-IN"/>
+          <w14:ligatures w14:val="none"/>
+        </w:rPr>
+      </w:pPr>
+      <w:r>
+        <w:rPr>
+          <w:rFonts w:ascii="Segoe UI" w:eastAsia="Times New Roman" w:hAnsi="Segoe UI" w:cs="Segoe UI"/>
+          <w:kern w:val="0"/>
+          <w:sz w:val="21"/>
+          <w:szCs w:val="21"/>
+          <w:lang w:eastAsia="en-IN"/>
+          <w14:ligatures w14:val="none"/>
+        </w:rPr>
+        <w:t>Overall, normalization is a preprocessing step that helps to prepare the data for training machine learning models, making the optimization process more efficient and improving the model's generalization and performance.</w:t>
+      </w:r>
+    </w:p>
+    <w:p>
+      <w:pPr>
+        <w:shd w:val="clear" w:color="auto" w:fill="FFFFFF"/>
+        <w:spacing w:after="0" w:line="240" w:lineRule="auto"/>
+        <w:rPr>
+          <w:rFonts w:ascii="Segoe UI" w:eastAsia="Times New Roman" w:hAnsi="Segoe UI" w:cs="Segoe UI"/>
+          <w:b/>
+          <w:bCs/>
+          <w:kern w:val="0"/>
+          <w:sz w:val="21"/>
+          <w:szCs w:val="21"/>
+          <w:lang w:eastAsia="en-IN"/>
+          <w14:ligatures w14:val="none"/>
+        </w:rPr>
+      </w:pPr>
+      <w:r>
+        <w:rPr>
+          <w:rFonts w:ascii="Segoe UI" w:eastAsia="Times New Roman" w:hAnsi="Segoe UI" w:cs="Segoe UI"/>
+          <w:b/>
+          <w:bCs/>
+          <w:kern w:val="0"/>
+          <w:sz w:val="21"/>
+          <w:szCs w:val="21"/>
+          <w:lang w:eastAsia="en-IN"/>
+          <w14:ligatures w14:val="none"/>
+        </w:rPr>
+        <w:t>You</w:t>
+      </w:r>
+    </w:p>
+    <w:p>
+      <w:pPr>
+        <w:shd w:val="clear" w:color="auto" w:fill="FFFFFF"/>
+        <w:spacing w:after="100" w:line="240" w:lineRule="auto"/>
+        <w:rPr>
+          <w:rFonts w:ascii="Segoe UI" w:eastAsia="Times New Roman" w:hAnsi="Segoe UI" w:cs="Segoe UI"/>
+          <w:kern w:val="0"/>
+          <w:sz w:val="21"/>
+          <w:szCs w:val="21"/>
+          <w:lang w:eastAsia="en-IN"/>
+          <w14:ligatures w14:val="none"/>
+        </w:rPr>
+      </w:pPr>
+      <w:r>
+        <w:rPr>
+          <w:rFonts w:ascii="Segoe UI" w:eastAsia="Times New Roman" w:hAnsi="Segoe UI" w:cs="Segoe UI"/>
+          <w:kern w:val="0"/>
+          <w:sz w:val="21"/>
+          <w:szCs w:val="21"/>
+          <w:lang w:eastAsia="en-IN"/>
+          <w14:ligatures w14:val="none"/>
+        </w:rPr>
+        <w:t xml:space="preserve">what is normalizing the data can you explain me assuming </w:t>
+      </w:r>
+      <w:proofErr w:type="spellStart"/>
+      <w:r>
+        <w:rPr>
+          <w:rFonts w:ascii="Segoe UI" w:eastAsia="Times New Roman" w:hAnsi="Segoe UI" w:cs="Segoe UI"/>
+          <w:kern w:val="0"/>
+          <w:sz w:val="21"/>
+          <w:szCs w:val="21"/>
+          <w:lang w:eastAsia="en-IN"/>
+          <w14:ligatures w14:val="none"/>
+        </w:rPr>
+        <w:t>i</w:t>
+      </w:r>
+      <w:proofErr w:type="spellEnd"/>
+      <w:r>
+        <w:rPr>
+          <w:rFonts w:ascii="Segoe UI" w:eastAsia="Times New Roman" w:hAnsi="Segoe UI" w:cs="Segoe UI"/>
+          <w:kern w:val="0"/>
+          <w:sz w:val="21"/>
+          <w:szCs w:val="21"/>
+          <w:lang w:eastAsia="en-IN"/>
+          <w14:ligatures w14:val="none"/>
+        </w:rPr>
+        <w:t xml:space="preserve"> am </w:t>
+      </w:r>
+      <w:proofErr w:type="gramStart"/>
+      <w:r>
+        <w:rPr>
+          <w:rFonts w:ascii="Segoe UI" w:eastAsia="Times New Roman" w:hAnsi="Segoe UI" w:cs="Segoe UI"/>
+          <w:kern w:val="0"/>
+          <w:sz w:val="21"/>
+          <w:szCs w:val="21"/>
+          <w:lang w:eastAsia="en-IN"/>
+          <w14:ligatures w14:val="none"/>
+        </w:rPr>
+        <w:t>8 year</w:t>
+      </w:r>
+      <w:proofErr w:type="gramEnd"/>
+      <w:r>
+        <w:rPr>
+          <w:rFonts w:ascii="Segoe UI" w:eastAsia="Times New Roman" w:hAnsi="Segoe UI" w:cs="Segoe UI"/>
+          <w:kern w:val="0"/>
+          <w:sz w:val="21"/>
+          <w:szCs w:val="21"/>
+          <w:lang w:eastAsia="en-IN"/>
+          <w14:ligatures w14:val="none"/>
+        </w:rPr>
+        <w:t xml:space="preserve"> kid</w:t>
+      </w:r>
+    </w:p>
+    <w:p>
+      <w:pPr>
+        <w:shd w:val="clear" w:color="auto" w:fill="19C37D"/>
+        <w:spacing w:after="0" w:line="240" w:lineRule="auto"/>
+        <w:rPr>
+          <w:rFonts w:ascii="Segoe UI" w:eastAsia="Times New Roman" w:hAnsi="Segoe UI" w:cs="Segoe UI"/>
+          <w:kern w:val="0"/>
+          <w:sz w:val="21"/>
+          <w:szCs w:val="21"/>
+          <w:lang w:eastAsia="en-IN"/>
+          <w14:ligatures w14:val="none"/>
+        </w:rPr>
+      </w:pPr>
+      <w:r>
+        <w:rPr>
+          <w:rFonts w:ascii="Segoe UI" w:eastAsia="Times New Roman" w:hAnsi="Segoe UI" w:cs="Segoe UI"/>
+          <w:kern w:val="0"/>
+          <w:sz w:val="21"/>
+          <w:szCs w:val="21"/>
+          <w:lang w:eastAsia="en-IN"/>
+          <w14:ligatures w14:val="none"/>
+        </w:rPr>
+        <w:t>ChatGPT</w:t>
+      </w:r>
+    </w:p>
+    <w:p>
+      <w:pPr>
+        <w:shd w:val="clear" w:color="auto" w:fill="FFFFFF"/>
+        <w:spacing w:after="0" w:line="240" w:lineRule="auto"/>
+        <w:rPr>
+          <w:rFonts w:ascii="Segoe UI" w:eastAsia="Times New Roman" w:hAnsi="Segoe UI" w:cs="Segoe UI"/>
+          <w:b/>
+          <w:bCs/>
+          <w:kern w:val="0"/>
+          <w:sz w:val="21"/>
+          <w:szCs w:val="21"/>
+          <w:lang w:eastAsia="en-IN"/>
+          <w14:ligatures w14:val="none"/>
+        </w:rPr>
+      </w:pPr>
+      <w:r>
+        <w:rPr>
+          <w:rFonts w:ascii="Segoe UI" w:eastAsia="Times New Roman" w:hAnsi="Segoe UI" w:cs="Segoe UI"/>
+          <w:b/>
+          <w:bCs/>
+          <w:kern w:val="0"/>
+          <w:sz w:val="21"/>
+          <w:szCs w:val="21"/>
+          <w:lang w:eastAsia="en-IN"/>
+          <w14:ligatures w14:val="none"/>
+        </w:rPr>
+        <w:t>ChatGPT</w:t>
+      </w:r>
+    </w:p>
+    <w:p>
+      <w:pPr>
+        <w:pBdr>
+          <w:top w:val="single" w:sz="2" w:space="0" w:color="E3E3E3"/>
+          <w:left w:val="single" w:sz="2" w:space="0" w:color="E3E3E3"/>
+          <w:bottom w:val="single" w:sz="2" w:space="0" w:color="E3E3E3"/>
+          <w:right w:val="single" w:sz="2" w:space="0" w:color="E3E3E3"/>
+        </w:pBdr>
+        <w:shd w:val="clear" w:color="auto" w:fill="FFFFFF"/>
+        <w:spacing w:after="300" w:line="240" w:lineRule="auto"/>
+        <w:rPr>
+          <w:rFonts w:ascii="Segoe UI" w:eastAsia="Times New Roman" w:hAnsi="Segoe UI" w:cs="Segoe UI"/>
+          <w:kern w:val="0"/>
+          <w:sz w:val="21"/>
+          <w:szCs w:val="21"/>
+          <w:lang w:eastAsia="en-IN"/>
+          <w14:ligatures w14:val="none"/>
+        </w:rPr>
+      </w:pPr>
+      <w:r>
+        <w:rPr>
+          <w:rFonts w:ascii="Segoe UI" w:eastAsia="Times New Roman" w:hAnsi="Segoe UI" w:cs="Segoe UI"/>
+          <w:kern w:val="0"/>
+          <w:sz w:val="21"/>
+          <w:szCs w:val="21"/>
+          <w:lang w:eastAsia="en-IN"/>
+          <w14:ligatures w14:val="none"/>
+        </w:rPr>
+        <w:t>Sure! Imagine you have a bunch of toys that you want to organize neatly in your room. Some toys are big, some are small, and some are in between. Now, let's say you want to make sure they all fit nicely into a box.</w:t>
+      </w:r>
+    </w:p>
+    <w:p>
+      <w:pPr>
+        <w:pBdr>
+          <w:top w:val="single" w:sz="2" w:space="0" w:color="E3E3E3"/>
+          <w:left w:val="single" w:sz="2" w:space="0" w:color="E3E3E3"/>
+          <w:bottom w:val="single" w:sz="2" w:space="0" w:color="E3E3E3"/>
+          <w:right w:val="single" w:sz="2" w:space="0" w:color="E3E3E3"/>
+        </w:pBdr>
+        <w:shd w:val="clear" w:color="auto" w:fill="FFFFFF"/>
+        <w:spacing w:before="300" w:after="300" w:line="240" w:lineRule="auto"/>
+        <w:rPr>
+          <w:rFonts w:ascii="Segoe UI" w:eastAsia="Times New Roman" w:hAnsi="Segoe UI" w:cs="Segoe UI"/>
+          <w:kern w:val="0"/>
+          <w:sz w:val="21"/>
+          <w:szCs w:val="21"/>
+          <w:lang w:eastAsia="en-IN"/>
+          <w14:ligatures w14:val="none"/>
+        </w:rPr>
+      </w:pPr>
+      <w:r>
+        <w:rPr>
+          <w:rFonts w:ascii="Segoe UI" w:eastAsia="Times New Roman" w:hAnsi="Segoe UI" w:cs="Segoe UI"/>
+          <w:kern w:val="0"/>
+          <w:sz w:val="21"/>
+          <w:szCs w:val="21"/>
+          <w:lang w:eastAsia="en-IN"/>
+          <w14:ligatures w14:val="none"/>
+        </w:rPr>
+        <w:t>Normalizing data is a bit like making sure all your toys are a similar size before you put them into the box. Here's how you might do it:</w:t>
+      </w:r>
+    </w:p>
+    <w:p>
+      <w:pPr>
+        <w:numPr>
+          <w:ilvl w:val="0"/>
+          <w:numId w:val="2"/>
+        </w:numPr>
+        <w:pBdr>
+          <w:top w:val="single" w:sz="2" w:space="0" w:color="E3E3E3"/>
+          <w:left w:val="single" w:sz="2" w:space="5" w:color="E3E3E3"/>
+          <w:bottom w:val="single" w:sz="2" w:space="0" w:color="E3E3E3"/>
+          <w:right w:val="single" w:sz="2" w:space="0" w:color="E3E3E3"/>
+        </w:pBdr>
+        <w:shd w:val="clear" w:color="auto" w:fill="FFFFFF"/>
+        <w:spacing w:after="0" w:line="240" w:lineRule="auto"/>
+        <w:rPr>
+          <w:rFonts w:ascii="Segoe UI" w:eastAsia="Times New Roman" w:hAnsi="Segoe UI" w:cs="Segoe UI"/>
+          <w:kern w:val="0"/>
+          <w:sz w:val="21"/>
+          <w:szCs w:val="21"/>
+          <w:lang w:eastAsia="en-IN"/>
+          <w14:ligatures w14:val="none"/>
+        </w:rPr>
+      </w:pPr>
+      <w:r>
+        <w:rPr>
+          <w:rFonts w:ascii="Segoe UI" w:eastAsia="Times New Roman" w:hAnsi="Segoe UI" w:cs="Segoe UI"/>
+          <w:b/>
+          <w:bCs/>
+          <w:kern w:val="0"/>
+          <w:sz w:val="21"/>
+          <w:szCs w:val="21"/>
+          <w:bdr w:val="single" w:sz="2" w:space="0" w:color="E3E3E3" w:frame="1"/>
+          <w:lang w:eastAsia="en-IN"/>
+          <w14:ligatures w14:val="none"/>
+        </w:rPr>
+        <w:t>Same Size Box</w:t>
+      </w:r>
+      <w:r>
+        <w:rPr>
+          <w:rFonts w:ascii="Segoe UI" w:eastAsia="Times New Roman" w:hAnsi="Segoe UI" w:cs="Segoe UI"/>
+          <w:kern w:val="0"/>
+          <w:sz w:val="21"/>
+          <w:szCs w:val="21"/>
+          <w:lang w:eastAsia="en-IN"/>
+          <w14:ligatures w14:val="none"/>
+        </w:rPr>
+        <w:t>: First, you pick a box that's big enough for all your toys. This box represents the range of values you want your data to fit into.</w:t>
+      </w:r>
+    </w:p>
+    <w:p>
+      <w:pPr>
+        <w:numPr>
+          <w:ilvl w:val="0"/>
+          <w:numId w:val="2"/>
+        </w:numPr>
+        <w:pBdr>
+          <w:top w:val="single" w:sz="2" w:space="0" w:color="E3E3E3"/>
+          <w:left w:val="single" w:sz="2" w:space="5" w:color="E3E3E3"/>
+          <w:bottom w:val="single" w:sz="2" w:space="0" w:color="E3E3E3"/>
+          <w:right w:val="single" w:sz="2" w:space="0" w:color="E3E3E3"/>
+        </w:pBdr>
+        <w:shd w:val="clear" w:color="auto" w:fill="FFFFFF"/>
+        <w:spacing w:after="0" w:line="240" w:lineRule="auto"/>
+        <w:rPr>
+          <w:rFonts w:ascii="Segoe UI" w:eastAsia="Times New Roman" w:hAnsi="Segoe UI" w:cs="Segoe UI"/>
+          <w:kern w:val="0"/>
+          <w:sz w:val="21"/>
+          <w:szCs w:val="21"/>
+          <w:lang w:eastAsia="en-IN"/>
+          <w14:ligatures w14:val="none"/>
+        </w:rPr>
+      </w:pPr>
+      <w:r>
+        <w:rPr>
+          <w:rFonts w:ascii="Segoe UI" w:eastAsia="Times New Roman" w:hAnsi="Segoe UI" w:cs="Segoe UI"/>
+          <w:b/>
+          <w:bCs/>
+          <w:kern w:val="0"/>
+          <w:sz w:val="21"/>
+          <w:szCs w:val="21"/>
+          <w:bdr w:val="single" w:sz="2" w:space="0" w:color="E3E3E3" w:frame="1"/>
+          <w:lang w:eastAsia="en-IN"/>
+          <w14:ligatures w14:val="none"/>
+        </w:rPr>
+        <w:t>Making Toys Similar Sizes</w:t>
+      </w:r>
+      <w:r>
+        <w:rPr>
+          <w:rFonts w:ascii="Segoe UI" w:eastAsia="Times New Roman" w:hAnsi="Segoe UI" w:cs="Segoe UI"/>
+          <w:kern w:val="0"/>
+          <w:sz w:val="21"/>
+          <w:szCs w:val="21"/>
+          <w:lang w:eastAsia="en-IN"/>
+          <w14:ligatures w14:val="none"/>
+        </w:rPr>
+        <w:t>: Next, you look at all your toys. If one toy is really big and another is really small, you might want to make them closer in size. So, you might decide to shrink the big toy a little bit and maybe stretch the small toy a bit until they're all about the same size.</w:t>
+      </w:r>
+    </w:p>
+    <w:p>
+      <w:pPr>
+        <w:numPr>
+          <w:ilvl w:val="0"/>
+          <w:numId w:val="2"/>
+        </w:numPr>
+        <w:pBdr>
+          <w:top w:val="single" w:sz="2" w:space="0" w:color="E3E3E3"/>
+          <w:left w:val="single" w:sz="2" w:space="5" w:color="E3E3E3"/>
+          <w:bottom w:val="single" w:sz="2" w:space="0" w:color="E3E3E3"/>
+          <w:right w:val="single" w:sz="2" w:space="0" w:color="E3E3E3"/>
+        </w:pBdr>
+        <w:shd w:val="clear" w:color="auto" w:fill="FFFFFF"/>
+        <w:spacing w:after="0" w:line="240" w:lineRule="auto"/>
+        <w:rPr>
+          <w:rFonts w:ascii="Segoe UI" w:eastAsia="Times New Roman" w:hAnsi="Segoe UI" w:cs="Segoe UI"/>
+          <w:kern w:val="0"/>
+          <w:sz w:val="21"/>
+          <w:szCs w:val="21"/>
+          <w:lang w:eastAsia="en-IN"/>
+          <w14:ligatures w14:val="none"/>
+        </w:rPr>
+      </w:pPr>
+      <w:r>
+        <w:rPr>
+          <w:rFonts w:ascii="Segoe UI" w:eastAsia="Times New Roman" w:hAnsi="Segoe UI" w:cs="Segoe UI"/>
+          <w:b/>
+          <w:bCs/>
+          <w:kern w:val="0"/>
+          <w:sz w:val="21"/>
+          <w:szCs w:val="21"/>
+          <w:bdr w:val="single" w:sz="2" w:space="0" w:color="E3E3E3" w:frame="1"/>
+          <w:lang w:eastAsia="en-IN"/>
+          <w14:ligatures w14:val="none"/>
+        </w:rPr>
+        <w:lastRenderedPageBreak/>
+        <w:t>Putting Toys in the Box</w:t>
+      </w:r>
+      <w:r>
+        <w:rPr>
+          <w:rFonts w:ascii="Segoe UI" w:eastAsia="Times New Roman" w:hAnsi="Segoe UI" w:cs="Segoe UI"/>
+          <w:kern w:val="0"/>
+          <w:sz w:val="21"/>
+          <w:szCs w:val="21"/>
+          <w:lang w:eastAsia="en-IN"/>
+          <w14:ligatures w14:val="none"/>
+        </w:rPr>
+        <w:t>: Now that all your toys are similar sizes, you can put them neatly into the box. This way, they all fit nicely together without any one toy taking up too much space or being squished in a tiny corner.</w:t>
+      </w:r>
+    </w:p>
+    <w:p>
+      <w:pPr>
+        <w:pBdr>
+          <w:top w:val="single" w:sz="2" w:space="0" w:color="E3E3E3"/>
+          <w:left w:val="single" w:sz="2" w:space="0" w:color="E3E3E3"/>
+          <w:bottom w:val="single" w:sz="2" w:space="0" w:color="E3E3E3"/>
+          <w:right w:val="single" w:sz="2" w:space="0" w:color="E3E3E3"/>
+        </w:pBdr>
+        <w:shd w:val="clear" w:color="auto" w:fill="FFFFFF"/>
+        <w:spacing w:before="300" w:after="100" w:line="240" w:lineRule="auto"/>
+        <w:rPr>
+          <w:rFonts w:ascii="Segoe UI" w:eastAsia="Times New Roman" w:hAnsi="Segoe UI" w:cs="Segoe UI"/>
+          <w:kern w:val="0"/>
+          <w:sz w:val="21"/>
+          <w:szCs w:val="21"/>
+          <w:lang w:eastAsia="en-IN"/>
+          <w14:ligatures w14:val="none"/>
+        </w:rPr>
+      </w:pPr>
+      <w:r>
+        <w:rPr>
+          <w:rFonts w:ascii="Segoe UI" w:eastAsia="Times New Roman" w:hAnsi="Segoe UI" w:cs="Segoe UI"/>
+          <w:kern w:val="0"/>
+          <w:sz w:val="21"/>
+          <w:szCs w:val="21"/>
+          <w:lang w:eastAsia="en-IN"/>
+          <w14:ligatures w14:val="none"/>
+        </w:rPr>
+        <w:t>In the same way, when we normalize data in AI, we're making sure all the numbers in our dataset are on a similar scale, so they can work together nicely when we use them to train our AI models. This makes it easier for the AI to learn from the data and make good predictions or decisions.</w:t>
+      </w:r>
+    </w:p>
+    <w:p>
+      <w:pPr>
+        <w:shd w:val="clear" w:color="auto" w:fill="FFFFFF"/>
+        <w:spacing w:after="0" w:line="240" w:lineRule="auto"/>
+        <w:rPr>
+          <w:rFonts w:ascii="Segoe UI" w:eastAsia="Times New Roman" w:hAnsi="Segoe UI" w:cs="Segoe UI"/>
+          <w:b/>
+          <w:bCs/>
+          <w:kern w:val="0"/>
+          <w:sz w:val="21"/>
+          <w:szCs w:val="21"/>
+          <w:lang w:eastAsia="en-IN"/>
+          <w14:ligatures w14:val="none"/>
+        </w:rPr>
+      </w:pPr>
+      <w:r>
+        <w:rPr>
+          <w:rFonts w:ascii="Segoe UI" w:eastAsia="Times New Roman" w:hAnsi="Segoe UI" w:cs="Segoe UI"/>
+          <w:b/>
+          <w:bCs/>
+          <w:kern w:val="0"/>
+          <w:sz w:val="21"/>
+          <w:szCs w:val="21"/>
+          <w:lang w:eastAsia="en-IN"/>
+          <w14:ligatures w14:val="none"/>
+        </w:rPr>
+        <w:t>You</w:t>
+      </w:r>
+    </w:p>
+    <w:p>
+      <w:pPr>
+        <w:shd w:val="clear" w:color="auto" w:fill="FFFFFF"/>
+        <w:spacing w:after="100" w:line="240" w:lineRule="auto"/>
+        <w:rPr>
+          <w:rFonts w:ascii="Segoe UI" w:eastAsia="Times New Roman" w:hAnsi="Segoe UI" w:cs="Segoe UI"/>
+          <w:kern w:val="0"/>
+          <w:sz w:val="21"/>
+          <w:szCs w:val="21"/>
+          <w:lang w:eastAsia="en-IN"/>
+          <w14:ligatures w14:val="none"/>
+        </w:rPr>
+      </w:pPr>
+      <w:r>
+        <w:rPr>
+          <w:rFonts w:ascii="Segoe UI" w:eastAsia="Times New Roman" w:hAnsi="Segoe UI" w:cs="Segoe UI"/>
+          <w:kern w:val="0"/>
+          <w:sz w:val="21"/>
+          <w:szCs w:val="21"/>
+          <w:lang w:eastAsia="en-IN"/>
+          <w14:ligatures w14:val="none"/>
+        </w:rPr>
+        <w:t xml:space="preserve">but while normalizing the data we </w:t>
+      </w:r>
+      <w:proofErr w:type="spellStart"/>
+      <w:r>
+        <w:rPr>
+          <w:rFonts w:ascii="Segoe UI" w:eastAsia="Times New Roman" w:hAnsi="Segoe UI" w:cs="Segoe UI"/>
+          <w:kern w:val="0"/>
+          <w:sz w:val="21"/>
+          <w:szCs w:val="21"/>
+          <w:lang w:eastAsia="en-IN"/>
+          <w14:ligatures w14:val="none"/>
+        </w:rPr>
+        <w:t>loose</w:t>
+      </w:r>
+      <w:proofErr w:type="spellEnd"/>
+      <w:r>
+        <w:rPr>
+          <w:rFonts w:ascii="Segoe UI" w:eastAsia="Times New Roman" w:hAnsi="Segoe UI" w:cs="Segoe UI"/>
+          <w:kern w:val="0"/>
+          <w:sz w:val="21"/>
+          <w:szCs w:val="21"/>
+          <w:lang w:eastAsia="en-IN"/>
+          <w14:ligatures w14:val="none"/>
+        </w:rPr>
+        <w:t xml:space="preserve"> the actual values right how do you explain </w:t>
+      </w:r>
+      <w:proofErr w:type="gramStart"/>
+      <w:r>
+        <w:rPr>
+          <w:rFonts w:ascii="Segoe UI" w:eastAsia="Times New Roman" w:hAnsi="Segoe UI" w:cs="Segoe UI"/>
+          <w:kern w:val="0"/>
+          <w:sz w:val="21"/>
+          <w:szCs w:val="21"/>
+          <w:lang w:eastAsia="en-IN"/>
+          <w14:ligatures w14:val="none"/>
+        </w:rPr>
+        <w:t>that ?</w:t>
+      </w:r>
+      <w:proofErr w:type="gramEnd"/>
+    </w:p>
+    <w:p>
+      <w:pPr>
+        <w:shd w:val="clear" w:color="auto" w:fill="19C37D"/>
+        <w:spacing w:after="0" w:line="240" w:lineRule="auto"/>
+        <w:rPr>
+          <w:rFonts w:ascii="Segoe UI" w:eastAsia="Times New Roman" w:hAnsi="Segoe UI" w:cs="Segoe UI"/>
+          <w:kern w:val="0"/>
+          <w:sz w:val="21"/>
+          <w:szCs w:val="21"/>
+          <w:lang w:eastAsia="en-IN"/>
+          <w14:ligatures w14:val="none"/>
+        </w:rPr>
+      </w:pPr>
+      <w:r>
+        <w:rPr>
+          <w:rFonts w:ascii="Segoe UI" w:eastAsia="Times New Roman" w:hAnsi="Segoe UI" w:cs="Segoe UI"/>
+          <w:kern w:val="0"/>
+          <w:sz w:val="21"/>
+          <w:szCs w:val="21"/>
+          <w:lang w:eastAsia="en-IN"/>
+          <w14:ligatures w14:val="none"/>
+        </w:rPr>
+        <w:t>ChatGPT</w:t>
+      </w:r>
+    </w:p>
+    <w:p>
+      <w:pPr>
+        <w:shd w:val="clear" w:color="auto" w:fill="FFFFFF"/>
+        <w:spacing w:after="0" w:line="240" w:lineRule="auto"/>
+        <w:rPr>
+          <w:rFonts w:ascii="Segoe UI" w:eastAsia="Times New Roman" w:hAnsi="Segoe UI" w:cs="Segoe UI"/>
+          <w:b/>
+          <w:bCs/>
+          <w:kern w:val="0"/>
+          <w:sz w:val="21"/>
+          <w:szCs w:val="21"/>
+          <w:lang w:eastAsia="en-IN"/>
+          <w14:ligatures w14:val="none"/>
+        </w:rPr>
+      </w:pPr>
+      <w:r>
+        <w:rPr>
+          <w:rFonts w:ascii="Segoe UI" w:eastAsia="Times New Roman" w:hAnsi="Segoe UI" w:cs="Segoe UI"/>
+          <w:b/>
+          <w:bCs/>
+          <w:kern w:val="0"/>
+          <w:sz w:val="21"/>
+          <w:szCs w:val="21"/>
+          <w:lang w:eastAsia="en-IN"/>
+          <w14:ligatures w14:val="none"/>
+        </w:rPr>
+        <w:t>ChatGPT</w:t>
+      </w:r>
+    </w:p>
+    <w:p>
+      <w:pPr>
+        <w:pBdr>
+          <w:top w:val="single" w:sz="2" w:space="0" w:color="E3E3E3"/>
+          <w:left w:val="single" w:sz="2" w:space="0" w:color="E3E3E3"/>
+          <w:bottom w:val="single" w:sz="2" w:space="0" w:color="E3E3E3"/>
+          <w:right w:val="single" w:sz="2" w:space="0" w:color="E3E3E3"/>
+        </w:pBdr>
+        <w:shd w:val="clear" w:color="auto" w:fill="FFFFFF"/>
+        <w:spacing w:after="300" w:line="240" w:lineRule="auto"/>
+        <w:rPr>
+          <w:rFonts w:ascii="Segoe UI" w:eastAsia="Times New Roman" w:hAnsi="Segoe UI" w:cs="Segoe UI"/>
+          <w:kern w:val="0"/>
+          <w:sz w:val="21"/>
+          <w:szCs w:val="21"/>
+          <w:lang w:eastAsia="en-IN"/>
+          <w14:ligatures w14:val="none"/>
+        </w:rPr>
+      </w:pPr>
+      <w:r>
+        <w:rPr>
+          <w:rFonts w:ascii="Segoe UI" w:eastAsia="Times New Roman" w:hAnsi="Segoe UI" w:cs="Segoe UI"/>
+          <w:kern w:val="0"/>
+          <w:sz w:val="21"/>
+          <w:szCs w:val="21"/>
+          <w:lang w:eastAsia="en-IN"/>
+          <w14:ligatures w14:val="none"/>
+        </w:rPr>
+        <w:t>That's a great question! When we normalize data, we're not necessarily losing the actual values themselves, but we're changing their scale or range. Let's go back to our toy example to explain this:</w:t>
+      </w:r>
+    </w:p>
+    <w:p>
+      <w:pPr>
+        <w:pBdr>
+          <w:top w:val="single" w:sz="2" w:space="0" w:color="E3E3E3"/>
+          <w:left w:val="single" w:sz="2" w:space="0" w:color="E3E3E3"/>
+          <w:bottom w:val="single" w:sz="2" w:space="0" w:color="E3E3E3"/>
+          <w:right w:val="single" w:sz="2" w:space="0" w:color="E3E3E3"/>
+        </w:pBdr>
+        <w:shd w:val="clear" w:color="auto" w:fill="FFFFFF"/>
+        <w:spacing w:before="300" w:after="300" w:line="240" w:lineRule="auto"/>
+        <w:rPr>
+          <w:rFonts w:ascii="Segoe UI" w:eastAsia="Times New Roman" w:hAnsi="Segoe UI" w:cs="Segoe UI"/>
+          <w:kern w:val="0"/>
+          <w:sz w:val="21"/>
+          <w:szCs w:val="21"/>
+          <w:lang w:eastAsia="en-IN"/>
+          <w14:ligatures w14:val="none"/>
+        </w:rPr>
+      </w:pPr>
+      <w:r>
+        <w:rPr>
+          <w:rFonts w:ascii="Segoe UI" w:eastAsia="Times New Roman" w:hAnsi="Segoe UI" w:cs="Segoe UI"/>
+          <w:kern w:val="0"/>
+          <w:sz w:val="21"/>
+          <w:szCs w:val="21"/>
+          <w:lang w:eastAsia="en-IN"/>
+          <w14:ligatures w14:val="none"/>
+        </w:rPr>
+        <w:t>Imagine you have a toy car that is 10 inches long and a toy dinosaur that is 20 inches long. If we decide to normalize these toys by scaling them down to fit in a smaller box, we might shrink the car to 5 inches and the dinosaur to 10 inches.</w:t>
+      </w:r>
+    </w:p>
+    <w:p>
+      <w:pPr>
+        <w:pBdr>
+          <w:top w:val="single" w:sz="2" w:space="0" w:color="E3E3E3"/>
+          <w:left w:val="single" w:sz="2" w:space="0" w:color="E3E3E3"/>
+          <w:bottom w:val="single" w:sz="2" w:space="0" w:color="E3E3E3"/>
+          <w:right w:val="single" w:sz="2" w:space="0" w:color="E3E3E3"/>
+        </w:pBdr>
+        <w:shd w:val="clear" w:color="auto" w:fill="FFFFFF"/>
+        <w:spacing w:before="300" w:after="300" w:line="240" w:lineRule="auto"/>
+        <w:rPr>
+          <w:rFonts w:ascii="Segoe UI" w:eastAsia="Times New Roman" w:hAnsi="Segoe UI" w:cs="Segoe UI"/>
+          <w:kern w:val="0"/>
+          <w:sz w:val="21"/>
+          <w:szCs w:val="21"/>
+          <w:lang w:eastAsia="en-IN"/>
+          <w14:ligatures w14:val="none"/>
+        </w:rPr>
+      </w:pPr>
+      <w:r>
+        <w:rPr>
+          <w:rFonts w:ascii="Segoe UI" w:eastAsia="Times New Roman" w:hAnsi="Segoe UI" w:cs="Segoe UI"/>
+          <w:kern w:val="0"/>
+          <w:sz w:val="21"/>
+          <w:szCs w:val="21"/>
+          <w:lang w:eastAsia="en-IN"/>
+          <w14:ligatures w14:val="none"/>
+        </w:rPr>
+        <w:t>So, while the actual values changed (the lengths of the toys), we didn't lose the fact that the toy car was originally twice as long as the toy dinosaur. We've simply made them both smaller so they fit into our smaller box.</w:t>
+      </w:r>
+    </w:p>
+    <w:p>
+      <w:pPr>
+        <w:pBdr>
+          <w:top w:val="single" w:sz="2" w:space="0" w:color="E3E3E3"/>
+          <w:left w:val="single" w:sz="2" w:space="0" w:color="E3E3E3"/>
+          <w:bottom w:val="single" w:sz="2" w:space="0" w:color="E3E3E3"/>
+          <w:right w:val="single" w:sz="2" w:space="0" w:color="E3E3E3"/>
+        </w:pBdr>
+        <w:shd w:val="clear" w:color="auto" w:fill="FFFFFF"/>
+        <w:spacing w:before="300" w:after="300" w:line="240" w:lineRule="auto"/>
+        <w:rPr>
+          <w:rFonts w:ascii="Segoe UI" w:eastAsia="Times New Roman" w:hAnsi="Segoe UI" w:cs="Segoe UI"/>
+          <w:kern w:val="0"/>
+          <w:sz w:val="21"/>
+          <w:szCs w:val="21"/>
+          <w:lang w:eastAsia="en-IN"/>
+          <w14:ligatures w14:val="none"/>
+        </w:rPr>
+      </w:pPr>
+      <w:r>
+        <w:rPr>
+          <w:rFonts w:ascii="Segoe UI" w:eastAsia="Times New Roman" w:hAnsi="Segoe UI" w:cs="Segoe UI"/>
+          <w:kern w:val="0"/>
+          <w:sz w:val="21"/>
+          <w:szCs w:val="21"/>
+          <w:lang w:eastAsia="en-IN"/>
+          <w14:ligatures w14:val="none"/>
+        </w:rPr>
+        <w:t>Similarly, in AI, when we normalize data, we're changing the scale of the numbers, but we're not losing the relationships between them. For example, if one feature in our dataset originally ranged from 0 to 100 and another ranged from 0 to 1, normalizing them might make both ranges between 0 and 1 or with a mean of 0 and a standard deviation of 1.</w:t>
+      </w:r>
+    </w:p>
+    <w:p>
+      <w:pPr>
+        <w:pBdr>
+          <w:top w:val="single" w:sz="2" w:space="0" w:color="E3E3E3"/>
+          <w:left w:val="single" w:sz="2" w:space="0" w:color="E3E3E3"/>
+          <w:bottom w:val="single" w:sz="2" w:space="0" w:color="E3E3E3"/>
+          <w:right w:val="single" w:sz="2" w:space="0" w:color="E3E3E3"/>
+        </w:pBdr>
+        <w:shd w:val="clear" w:color="auto" w:fill="FFFFFF"/>
+        <w:spacing w:before="300" w:after="100" w:line="240" w:lineRule="auto"/>
+        <w:rPr>
+          <w:rFonts w:ascii="Segoe UI" w:eastAsia="Times New Roman" w:hAnsi="Segoe UI" w:cs="Segoe UI"/>
+          <w:kern w:val="0"/>
+          <w:sz w:val="21"/>
+          <w:szCs w:val="21"/>
+          <w:lang w:eastAsia="en-IN"/>
+          <w14:ligatures w14:val="none"/>
+        </w:rPr>
+      </w:pPr>
+      <w:r>
+        <w:rPr>
+          <w:rFonts w:ascii="Segoe UI" w:eastAsia="Times New Roman" w:hAnsi="Segoe UI" w:cs="Segoe UI"/>
+          <w:kern w:val="0"/>
+          <w:sz w:val="21"/>
+          <w:szCs w:val="21"/>
+          <w:lang w:eastAsia="en-IN"/>
+          <w14:ligatures w14:val="none"/>
+        </w:rPr>
+        <w:t>So, even though the actual values are different after normalization, the relationships between the values within each feature and across different features remain intact. This allows our AI models to still learn from the data effectively.</w:t>
+      </w:r>
+    </w:p>
+    <w:p/>
     <w:sectPr>
       <w:pgSz w:w="11906" w:h="16838"/>
       <w:pgMar w:top="1440" w:right="1440" w:bottom="1440" w:left="1440" w:header="708" w:footer="708" w:gutter="0"/>
@@ -540,6 +1990,243 @@
     </w:sectPr>
   </w:body>
 </w:document>
+</file>
+
+<file path=word/numbering.xml><?xml version="1.0" encoding="utf-8"?>
+<w:numbering xmlns:wpc="http://schemas.microsoft.com/office/word/2010/wordprocessingCanvas" xmlns:cx="http://schemas.microsoft.com/office/drawing/2014/chartex" xmlns:cx1="http://schemas.microsoft.com/office/drawing/2015/9/8/chartex" xmlns:cx2="http://schemas.microsoft.com/office/drawing/2015/10/21/chartex" xmlns:cx3="http://schemas.microsoft.com/office/drawing/2016/5/9/chartex" xmlns:cx4="http://schemas.microsoft.com/office/drawing/2016/5/10/chartex" xmlns:cx5="http://schemas.microsoft.com/office/drawing/2016/5/11/chartex" xmlns:cx6="http://schemas.microsoft.com/office/drawing/2016/5/12/chartex" xmlns:cx7="http://schemas.microsoft.com/office/drawing/2016/5/13/chartex" xmlns:cx8="http://schemas.microsoft.com/office/drawing/2016/5/14/chartex" xmlns:mc="http://schemas.openxmlformats.org/markup-compatibility/2006" xmlns:aink="http://schemas.microsoft.com/office/drawing/2016/ink" xmlns:am3d="http://schemas.microsoft.com/office/drawing/2017/model3d" xmlns:o="urn:schemas-microsoft-com:office:office" xmlns:oel="http://schemas.microsoft.com/office/2019/extlst" xmlns:r="http://schemas.openxmlformats.org/officeDocument/2006/relationships" xmlns:m="http://schemas.openxmlformats.org/officeDocument/2006/math" xmlns:v="urn:schemas-microsoft-com:vml" xmlns:wp14="http://schemas.microsoft.com/office/word/2010/wordprocessingDrawing" xmlns:wp="http://schemas.openxmlformats.org/drawingml/2006/wordprocessingDrawing" xmlns:w10="urn:schemas-microsoft-com:office:word" xmlns:w="http://schemas.openxmlformats.org/wordprocessingml/2006/main" xmlns:w14="http://schemas.microsoft.com/office/word/2010/wordml" xmlns:w15="http://schemas.microsoft.com/office/word/2012/wordml" xmlns:w16cex="http://schemas.microsoft.com/office/word/2018/wordml/cex" xmlns:w16cid="http://schemas.microsoft.com/office/word/2016/wordml/cid" xmlns:w16="http://schemas.microsoft.com/office/word/2018/wordml" xmlns:w16sdtdh="http://schemas.microsoft.com/office/word/2020/wordml/sdtdatahash" xmlns:w16se="http://schemas.microsoft.com/office/word/2015/wordml/symex" xmlns:wpg="http://schemas.microsoft.com/office/word/2010/wordprocessingGroup" xmlns:wpi="http://schemas.microsoft.com/office/word/2010/wordprocessingInk" xmlns:wne="http://schemas.microsoft.com/office/word/2006/wordml" xmlns:wps="http://schemas.microsoft.com/office/word/2010/wordprocessingShape" mc:Ignorable="w14 w15 w16se w16cid w16 w16cex w16sdtdh wp14">
+  <w:abstractNum w:abstractNumId="0" w15:restartNumberingAfterBreak="0">
+    <w:nsid w:val="49DE13D3"/>
+    <w:multiLevelType w:val="multilevel"/>
+    <w:tmpl w:val="73C6DE84"/>
+    <w:lvl w:ilvl="0">
+      <w:start w:val="1"/>
+      <w:numFmt w:val="decimal"/>
+      <w:lvlText w:val="%1."/>
+      <w:lvlJc w:val="left"/>
+      <w:pPr>
+        <w:tabs>
+          <w:tab w:val="num" w:pos="720"/>
+        </w:tabs>
+        <w:ind w:left="720" w:hanging="360"/>
+      </w:pPr>
+    </w:lvl>
+    <w:lvl w:ilvl="1" w:tentative="1">
+      <w:start w:val="1"/>
+      <w:numFmt w:val="decimal"/>
+      <w:lvlText w:val="%2."/>
+      <w:lvlJc w:val="left"/>
+      <w:pPr>
+        <w:tabs>
+          <w:tab w:val="num" w:pos="1440"/>
+        </w:tabs>
+        <w:ind w:left="1440" w:hanging="360"/>
+      </w:pPr>
+    </w:lvl>
+    <w:lvl w:ilvl="2" w:tentative="1">
+      <w:start w:val="1"/>
+      <w:numFmt w:val="decimal"/>
+      <w:lvlText w:val="%3."/>
+      <w:lvlJc w:val="left"/>
+      <w:pPr>
+        <w:tabs>
+          <w:tab w:val="num" w:pos="2160"/>
+        </w:tabs>
+        <w:ind w:left="2160" w:hanging="360"/>
+      </w:pPr>
+    </w:lvl>
+    <w:lvl w:ilvl="3" w:tentative="1">
+      <w:start w:val="1"/>
+      <w:numFmt w:val="decimal"/>
+      <w:lvlText w:val="%4."/>
+      <w:lvlJc w:val="left"/>
+      <w:pPr>
+        <w:tabs>
+          <w:tab w:val="num" w:pos="2880"/>
+        </w:tabs>
+        <w:ind w:left="2880" w:hanging="360"/>
+      </w:pPr>
+    </w:lvl>
+    <w:lvl w:ilvl="4" w:tentative="1">
+      <w:start w:val="1"/>
+      <w:numFmt w:val="decimal"/>
+      <w:lvlText w:val="%5."/>
+      <w:lvlJc w:val="left"/>
+      <w:pPr>
+        <w:tabs>
+          <w:tab w:val="num" w:pos="3600"/>
+        </w:tabs>
+        <w:ind w:left="3600" w:hanging="360"/>
+      </w:pPr>
+    </w:lvl>
+    <w:lvl w:ilvl="5" w:tentative="1">
+      <w:start w:val="1"/>
+      <w:numFmt w:val="decimal"/>
+      <w:lvlText w:val="%6."/>
+      <w:lvlJc w:val="left"/>
+      <w:pPr>
+        <w:tabs>
+          <w:tab w:val="num" w:pos="4320"/>
+        </w:tabs>
+        <w:ind w:left="4320" w:hanging="360"/>
+      </w:pPr>
+    </w:lvl>
+    <w:lvl w:ilvl="6" w:tentative="1">
+      <w:start w:val="1"/>
+      <w:numFmt w:val="decimal"/>
+      <w:lvlText w:val="%7."/>
+      <w:lvlJc w:val="left"/>
+      <w:pPr>
+        <w:tabs>
+          <w:tab w:val="num" w:pos="5040"/>
+        </w:tabs>
+        <w:ind w:left="5040" w:hanging="360"/>
+      </w:pPr>
+    </w:lvl>
+    <w:lvl w:ilvl="7" w:tentative="1">
+      <w:start w:val="1"/>
+      <w:numFmt w:val="decimal"/>
+      <w:lvlText w:val="%8."/>
+      <w:lvlJc w:val="left"/>
+      <w:pPr>
+        <w:tabs>
+          <w:tab w:val="num" w:pos="5760"/>
+        </w:tabs>
+        <w:ind w:left="5760" w:hanging="360"/>
+      </w:pPr>
+    </w:lvl>
+    <w:lvl w:ilvl="8" w:tentative="1">
+      <w:start w:val="1"/>
+      <w:numFmt w:val="decimal"/>
+      <w:lvlText w:val="%9."/>
+      <w:lvlJc w:val="left"/>
+      <w:pPr>
+        <w:tabs>
+          <w:tab w:val="num" w:pos="6480"/>
+        </w:tabs>
+        <w:ind w:left="6480" w:hanging="360"/>
+      </w:pPr>
+    </w:lvl>
+  </w:abstractNum>
+  <w:abstractNum w:abstractNumId="1" w15:restartNumberingAfterBreak="0">
+    <w:nsid w:val="4B507CE9"/>
+    <w:multiLevelType w:val="multilevel"/>
+    <w:tmpl w:val="B3A414BE"/>
+    <w:lvl w:ilvl="0">
+      <w:start w:val="1"/>
+      <w:numFmt w:val="decimal"/>
+      <w:lvlText w:val="%1."/>
+      <w:lvlJc w:val="left"/>
+      <w:pPr>
+        <w:tabs>
+          <w:tab w:val="num" w:pos="720"/>
+        </w:tabs>
+        <w:ind w:left="720" w:hanging="360"/>
+      </w:pPr>
+    </w:lvl>
+    <w:lvl w:ilvl="1" w:tentative="1">
+      <w:start w:val="1"/>
+      <w:numFmt w:val="decimal"/>
+      <w:lvlText w:val="%2."/>
+      <w:lvlJc w:val="left"/>
+      <w:pPr>
+        <w:tabs>
+          <w:tab w:val="num" w:pos="1440"/>
+        </w:tabs>
+        <w:ind w:left="1440" w:hanging="360"/>
+      </w:pPr>
+    </w:lvl>
+    <w:lvl w:ilvl="2" w:tentative="1">
+      <w:start w:val="1"/>
+      <w:numFmt w:val="decimal"/>
+      <w:lvlText w:val="%3."/>
+      <w:lvlJc w:val="left"/>
+      <w:pPr>
+        <w:tabs>
+          <w:tab w:val="num" w:pos="2160"/>
+        </w:tabs>
+        <w:ind w:left="2160" w:hanging="360"/>
+      </w:pPr>
+    </w:lvl>
+    <w:lvl w:ilvl="3" w:tentative="1">
+      <w:start w:val="1"/>
+      <w:numFmt w:val="decimal"/>
+      <w:lvlText w:val="%4."/>
+      <w:lvlJc w:val="left"/>
+      <w:pPr>
+        <w:tabs>
+          <w:tab w:val="num" w:pos="2880"/>
+        </w:tabs>
+        <w:ind w:left="2880" w:hanging="360"/>
+      </w:pPr>
+    </w:lvl>
+    <w:lvl w:ilvl="4" w:tentative="1">
+      <w:start w:val="1"/>
+      <w:numFmt w:val="decimal"/>
+      <w:lvlText w:val="%5."/>
+      <w:lvlJc w:val="left"/>
+      <w:pPr>
+        <w:tabs>
+          <w:tab w:val="num" w:pos="3600"/>
+        </w:tabs>
+        <w:ind w:left="3600" w:hanging="360"/>
+      </w:pPr>
+    </w:lvl>
+    <w:lvl w:ilvl="5" w:tentative="1">
+      <w:start w:val="1"/>
+      <w:numFmt w:val="decimal"/>
+      <w:lvlText w:val="%6."/>
+      <w:lvlJc w:val="left"/>
+      <w:pPr>
+        <w:tabs>
+          <w:tab w:val="num" w:pos="4320"/>
+        </w:tabs>
+        <w:ind w:left="4320" w:hanging="360"/>
+      </w:pPr>
+    </w:lvl>
+    <w:lvl w:ilvl="6" w:tentative="1">
+      <w:start w:val="1"/>
+      <w:numFmt w:val="decimal"/>
+      <w:lvlText w:val="%7."/>
+      <w:lvlJc w:val="left"/>
+      <w:pPr>
+        <w:tabs>
+          <w:tab w:val="num" w:pos="5040"/>
+        </w:tabs>
+        <w:ind w:left="5040" w:hanging="360"/>
+      </w:pPr>
+    </w:lvl>
+    <w:lvl w:ilvl="7" w:tentative="1">
+      <w:start w:val="1"/>
+      <w:numFmt w:val="decimal"/>
+      <w:lvlText w:val="%8."/>
+      <w:lvlJc w:val="left"/>
+      <w:pPr>
+        <w:tabs>
+          <w:tab w:val="num" w:pos="5760"/>
+        </w:tabs>
+        <w:ind w:left="5760" w:hanging="360"/>
+      </w:pPr>
+    </w:lvl>
+    <w:lvl w:ilvl="8" w:tentative="1">
+      <w:start w:val="1"/>
+      <w:numFmt w:val="decimal"/>
+      <w:lvlText w:val="%9."/>
+      <w:lvlJc w:val="left"/>
+      <w:pPr>
+        <w:tabs>
+          <w:tab w:val="num" w:pos="6480"/>
+        </w:tabs>
+        <w:ind w:left="6480" w:hanging="360"/>
+      </w:pPr>
+    </w:lvl>
+  </w:abstractNum>
+  <w:num w:numId="1" w16cid:durableId="7369809">
+    <w:abstractNumId w:val="1"/>
+  </w:num>
+  <w:num w:numId="2" w16cid:durableId="302008659">
+    <w:abstractNumId w:val="0"/>
+  </w:num>
+</w:numbering>
 </file>
 
 <file path=word/styles.xml><?xml version="1.0" encoding="utf-8"?>
@@ -970,6 +2657,35 @@
     <w:semiHidden/>
     <w:unhideWhenUsed/>
   </w:style>
+  <w:style w:type="paragraph" w:styleId="NormalWeb">
+    <w:name w:val="Normal (Web)"/>
+    <w:basedOn w:val="Normal"/>
+    <w:uiPriority w:val="99"/>
+    <w:semiHidden/>
+    <w:unhideWhenUsed/>
+    <w:rsid w:val="00CB34B8"/>
+    <w:pPr>
+      <w:spacing w:before="100" w:beforeAutospacing="1" w:after="100" w:afterAutospacing="1" w:line="240" w:lineRule="auto"/>
+    </w:pPr>
+    <w:rPr>
+      <w:rFonts w:ascii="Times New Roman" w:eastAsia="Times New Roman" w:hAnsi="Times New Roman" w:cs="Times New Roman"/>
+      <w:kern w:val="0"/>
+      <w:sz w:val="24"/>
+      <w:szCs w:val="24"/>
+      <w:lang w:eastAsia="en-IN"/>
+    </w:rPr>
+  </w:style>
+  <w:style w:type="character" w:styleId="Strong">
+    <w:name w:val="Strong"/>
+    <w:basedOn w:val="DefaultParagraphFont"/>
+    <w:uiPriority w:val="22"/>
+    <w:qFormat/>
+    <w:rsid w:val="00CB34B8"/>
+    <w:rPr>
+      <w:b/>
+      <w:bCs/>
+    </w:rPr>
+  </w:style>
 </w:styles>
 </file>
 

</xml_diff>